<commit_message>
Listo informe semanal 220812
</commit_message>
<xml_diff>
--- a/Semanal 220811.docx
+++ b/Semanal 220811.docx
@@ -127,7 +127,7 @@
                 <w:color w:val="1F497D"/>
                 <w:shd w:val="clear" w:color="auto" w:fill="FFFFFF"/>
               </w:rPr>
-              <w:t>11 de agosto de 2022</w:t>
+              <w:t>12 de agosto de 2022</w:t>
             </w:r>
             <w:r>
               <w:rPr>
@@ -984,6 +984,29 @@
                 <w:lang w:val="es-ES"/>
               </w:rPr>
             </w:pPr>
+            <w:r>
+              <w:rPr>
+                <w:sz w:val="28"/>
+                <w:lang w:val="es-ES"/>
+              </w:rPr>
+              <w:t xml:space="preserve">La mayoría de las empresas que componen el panel líder del MERVAL presentaron balances del 2T22 estas últimas dos semanas. Entre las que ofrecieron resultados positivos se encuentran YPF con una gran performance y LOMA. CEPU presentó resultados mixtos. Los rojos </w:t>
+            </w:r>
+            <w:proofErr w:type="spellStart"/>
+            <w:r>
+              <w:rPr>
+                <w:sz w:val="28"/>
+                <w:lang w:val="es-ES"/>
+              </w:rPr>
+              <w:t>provenieron</w:t>
+            </w:r>
+            <w:proofErr w:type="spellEnd"/>
+            <w:r>
+              <w:rPr>
+                <w:sz w:val="28"/>
+                <w:lang w:val="es-ES"/>
+              </w:rPr>
+              <w:t xml:space="preserve"> de empresas como TECO2, PAMP y TGSU2. </w:t>
+            </w:r>
           </w:p>
         </w:tc>
       </w:tr>
@@ -1108,81 +1131,69 @@
               <w:jc w:val="center"/>
               <w:rPr>
                 <w:b/>
-                <w:sz w:val="23"/>
-                <w:szCs w:val="23"/>
-              </w:rPr>
-            </w:pPr>
-            <w:r>
-              <w:rPr>
-                <w:b/>
-                <w:sz w:val="23"/>
-                <w:szCs w:val="23"/>
-              </w:rPr>
-              <w:t xml:space="preserve">Consumo de cobre por sector en 2019 </w:t>
-            </w:r>
-          </w:p>
-          <w:p>
-            <w:pPr>
-              <w:spacing w:before="0" w:after="0"/>
-              <w:jc w:val="center"/>
-              <w:rPr>
-                <w:sz w:val="16"/>
-                <w:szCs w:val="16"/>
-              </w:rPr>
-            </w:pPr>
-            <w:r>
-              <w:rPr>
-                <w:sz w:val="16"/>
-                <w:szCs w:val="16"/>
-              </w:rPr>
-              <w:t>S</w:t>
-            </w:r>
-            <w:r>
-              <w:rPr>
-                <w:sz w:val="16"/>
-                <w:szCs w:val="16"/>
-              </w:rPr>
-              <w:t>ectores</w:t>
-            </w:r>
-            <w:r>
-              <w:rPr>
-                <w:sz w:val="16"/>
-                <w:szCs w:val="16"/>
-              </w:rPr>
-              <w:t xml:space="preserve"> fuera del sector de descarbonización resaltados en rojo</w:t>
-            </w:r>
-          </w:p>
-          <w:p>
-            <w:pPr>
-              <w:spacing w:before="0" w:after="0"/>
-              <w:jc w:val="center"/>
-              <w:rPr>
-                <w:sz w:val="16"/>
-                <w:szCs w:val="16"/>
-              </w:rPr>
-            </w:pPr>
-          </w:p>
-          <w:p>
-            <w:pPr>
-              <w:spacing w:before="0" w:after="0"/>
-              <w:jc w:val="center"/>
-              <w:rPr>
-                <w:b/>
-                <w:sz w:val="20"/>
+                <w:sz w:val="26"/>
+                <w:szCs w:val="26"/>
+                <w:lang w:val="es-ES"/>
+              </w:rPr>
+            </w:pPr>
+          </w:p>
+          <w:p>
+            <w:pPr>
+              <w:spacing w:before="0" w:after="0"/>
+              <w:jc w:val="center"/>
+              <w:rPr>
+                <w:b/>
+                <w:sz w:val="26"/>
+                <w:szCs w:val="26"/>
+                <w:lang w:val="es-ES"/>
+              </w:rPr>
+            </w:pPr>
+          </w:p>
+          <w:p>
+            <w:pPr>
+              <w:spacing w:before="0" w:after="0"/>
+              <w:jc w:val="center"/>
+              <w:rPr>
+                <w:b/>
+                <w:sz w:val="26"/>
+                <w:szCs w:val="26"/>
+                <w:lang w:val="es-ES"/>
+              </w:rPr>
+            </w:pPr>
+            <w:r>
+              <w:rPr>
+                <w:b/>
+                <w:sz w:val="26"/>
+                <w:szCs w:val="26"/>
+                <w:lang w:val="es-ES"/>
+              </w:rPr>
+              <w:t>CEPU – Generación de Energía</w:t>
+            </w:r>
+          </w:p>
+          <w:p>
+            <w:pPr>
+              <w:spacing w:before="0" w:after="0"/>
+              <w:jc w:val="center"/>
+              <w:rPr>
+                <w:b/>
+                <w:sz w:val="26"/>
+                <w:szCs w:val="26"/>
+                <w:lang w:val="es-ES"/>
               </w:rPr>
             </w:pPr>
             <w:r>
               <w:rPr>
                 <w:b/>
                 <w:noProof/>
-                <w:sz w:val="20"/>
+                <w:sz w:val="26"/>
+                <w:szCs w:val="26"/>
                 <w:lang w:eastAsia="es-AR"/>
               </w:rPr>
               <w:drawing>
-                <wp:inline distT="0" distB="0" distL="0" distR="0" wp14:anchorId="110D68F2" wp14:editId="4A7FB74C">
-                  <wp:extent cx="2434590" cy="2018030"/>
-                  <wp:effectExtent l="0" t="0" r="3810" b="1270"/>
-                  <wp:docPr id="16" name="Imagen 16"/>
+                <wp:inline distT="0" distB="0" distL="0" distR="0" wp14:anchorId="149D2BB7" wp14:editId="6CA2CBD7">
+                  <wp:extent cx="2434590" cy="1572895"/>
+                  <wp:effectExtent l="0" t="0" r="3810" b="8255"/>
+                  <wp:docPr id="9" name="Imagen 9"/>
                   <wp:cNvGraphicFramePr>
                     <a:graphicFrameLocks xmlns:a="http://schemas.openxmlformats.org/drawingml/2006/main" noChangeAspect="1"/>
                   </wp:cNvGraphicFramePr>
@@ -1202,7 +1213,7 @@
                         <pic:spPr>
                           <a:xfrm>
                             <a:off x="0" y="0"/>
-                            <a:ext cx="2434590" cy="2018030"/>
+                            <a:ext cx="2434590" cy="1572895"/>
                           </a:xfrm>
                           <a:prstGeom prst="rect">
                             <a:avLst/>
@@ -1217,13 +1228,450 @@
           </w:p>
           <w:p>
             <w:pPr>
-              <w:spacing w:before="0"/>
+              <w:spacing w:before="0" w:after="0"/>
+              <w:jc w:val="center"/>
+              <w:rPr>
+                <w:i/>
+                <w:sz w:val="16"/>
+                <w:szCs w:val="18"/>
+              </w:rPr>
+            </w:pPr>
+            <w:r>
+              <w:rPr>
+                <w:i/>
+                <w:sz w:val="16"/>
+                <w:szCs w:val="18"/>
+              </w:rPr>
+              <w:t>Fuente: presentación de resultados del 2T22 de CEPU</w:t>
+            </w:r>
+          </w:p>
+          <w:p>
+            <w:pPr>
+              <w:spacing w:before="0" w:after="0"/>
+              <w:jc w:val="center"/>
+              <w:rPr>
+                <w:b/>
+                <w:sz w:val="26"/>
+                <w:szCs w:val="26"/>
+                <w:lang w:val="es-ES"/>
+              </w:rPr>
+            </w:pPr>
+          </w:p>
+          <w:p>
+            <w:pPr>
+              <w:spacing w:before="0" w:after="0"/>
+              <w:jc w:val="center"/>
+              <w:rPr>
+                <w:b/>
+                <w:sz w:val="26"/>
+                <w:szCs w:val="26"/>
+                <w:lang w:val="es-ES"/>
+              </w:rPr>
+            </w:pPr>
+          </w:p>
+          <w:p>
+            <w:pPr>
+              <w:spacing w:before="0" w:after="0"/>
+              <w:jc w:val="center"/>
+              <w:rPr>
+                <w:b/>
+                <w:sz w:val="26"/>
+                <w:szCs w:val="26"/>
+                <w:lang w:val="es-ES"/>
+              </w:rPr>
+            </w:pPr>
+          </w:p>
+          <w:p>
+            <w:pPr>
+              <w:spacing w:before="0" w:after="0"/>
+              <w:jc w:val="center"/>
+              <w:rPr>
+                <w:b/>
+                <w:sz w:val="26"/>
+                <w:szCs w:val="26"/>
+                <w:lang w:val="es-ES"/>
+              </w:rPr>
+            </w:pPr>
+          </w:p>
+          <w:p>
+            <w:pPr>
+              <w:spacing w:before="0" w:after="0"/>
+              <w:jc w:val="center"/>
+              <w:rPr>
+                <w:b/>
+                <w:sz w:val="26"/>
+                <w:szCs w:val="26"/>
+                <w:lang w:val="es-ES"/>
+              </w:rPr>
+            </w:pPr>
+          </w:p>
+          <w:p>
+            <w:pPr>
+              <w:spacing w:before="0" w:after="0"/>
+              <w:jc w:val="center"/>
+              <w:rPr>
+                <w:b/>
+                <w:sz w:val="26"/>
+                <w:szCs w:val="26"/>
+                <w:lang w:val="es-ES"/>
+              </w:rPr>
+            </w:pPr>
+          </w:p>
+          <w:p>
+            <w:pPr>
+              <w:spacing w:before="0" w:after="0"/>
+              <w:jc w:val="center"/>
+              <w:rPr>
+                <w:b/>
+                <w:sz w:val="26"/>
+                <w:szCs w:val="26"/>
+                <w:lang w:val="es-ES"/>
+              </w:rPr>
+            </w:pPr>
+          </w:p>
+          <w:p>
+            <w:pPr>
+              <w:spacing w:before="0" w:after="0"/>
+              <w:jc w:val="center"/>
+              <w:rPr>
+                <w:b/>
+                <w:sz w:val="26"/>
+                <w:szCs w:val="26"/>
+                <w:lang w:val="es-ES"/>
+              </w:rPr>
+            </w:pPr>
+          </w:p>
+          <w:p>
+            <w:pPr>
+              <w:spacing w:before="0" w:after="0"/>
+              <w:jc w:val="center"/>
+              <w:rPr>
+                <w:b/>
+                <w:sz w:val="26"/>
+                <w:szCs w:val="26"/>
+                <w:lang w:val="es-ES"/>
+              </w:rPr>
+            </w:pPr>
+          </w:p>
+          <w:p>
+            <w:pPr>
+              <w:spacing w:before="0" w:after="0"/>
+              <w:jc w:val="center"/>
+              <w:rPr>
+                <w:b/>
+                <w:sz w:val="26"/>
+                <w:szCs w:val="26"/>
+                <w:lang w:val="es-ES"/>
+              </w:rPr>
+            </w:pPr>
+          </w:p>
+          <w:p>
+            <w:pPr>
+              <w:spacing w:before="0" w:after="0"/>
+              <w:jc w:val="center"/>
+              <w:rPr>
+                <w:b/>
+                <w:sz w:val="26"/>
+                <w:szCs w:val="26"/>
+                <w:lang w:val="es-ES"/>
+              </w:rPr>
+            </w:pPr>
+          </w:p>
+          <w:p>
+            <w:pPr>
+              <w:spacing w:before="0" w:after="0"/>
+              <w:jc w:val="center"/>
+              <w:rPr>
+                <w:b/>
+                <w:sz w:val="26"/>
+                <w:szCs w:val="26"/>
+                <w:lang w:val="es-ES"/>
+              </w:rPr>
+            </w:pPr>
+          </w:p>
+          <w:p>
+            <w:pPr>
+              <w:spacing w:before="0" w:after="0"/>
+              <w:jc w:val="center"/>
+              <w:rPr>
+                <w:b/>
+                <w:sz w:val="26"/>
+                <w:szCs w:val="26"/>
+                <w:lang w:val="es-ES"/>
+              </w:rPr>
+            </w:pPr>
+          </w:p>
+          <w:p>
+            <w:pPr>
+              <w:spacing w:before="0" w:after="0"/>
+              <w:jc w:val="center"/>
+              <w:rPr>
+                <w:b/>
+                <w:sz w:val="26"/>
+                <w:szCs w:val="26"/>
+                <w:lang w:val="es-ES"/>
+              </w:rPr>
+            </w:pPr>
+          </w:p>
+          <w:p>
+            <w:pPr>
+              <w:spacing w:before="0" w:after="0"/>
+              <w:jc w:val="center"/>
+              <w:rPr>
+                <w:b/>
+                <w:sz w:val="26"/>
+                <w:szCs w:val="26"/>
+                <w:lang w:val="es-ES"/>
+              </w:rPr>
+            </w:pPr>
+          </w:p>
+          <w:p>
+            <w:pPr>
+              <w:spacing w:before="0" w:after="0"/>
+              <w:jc w:val="center"/>
+              <w:rPr>
+                <w:b/>
+                <w:sz w:val="26"/>
+                <w:szCs w:val="26"/>
+                <w:lang w:val="es-ES"/>
+              </w:rPr>
+            </w:pPr>
+          </w:p>
+          <w:p>
+            <w:pPr>
+              <w:spacing w:before="0" w:after="0"/>
+              <w:jc w:val="center"/>
+              <w:rPr>
+                <w:b/>
+                <w:sz w:val="26"/>
+                <w:szCs w:val="26"/>
+                <w:lang w:val="es-ES"/>
+              </w:rPr>
+            </w:pPr>
+          </w:p>
+          <w:p>
+            <w:pPr>
+              <w:spacing w:before="0" w:after="0"/>
+              <w:jc w:val="center"/>
+              <w:rPr>
+                <w:b/>
+                <w:sz w:val="26"/>
+                <w:szCs w:val="26"/>
+                <w:lang w:val="es-ES"/>
+              </w:rPr>
+            </w:pPr>
+          </w:p>
+          <w:p>
+            <w:pPr>
+              <w:spacing w:before="0" w:after="0"/>
+              <w:jc w:val="center"/>
+              <w:rPr>
+                <w:b/>
+                <w:sz w:val="26"/>
+                <w:szCs w:val="26"/>
+                <w:lang w:val="es-ES"/>
+              </w:rPr>
+            </w:pPr>
+          </w:p>
+          <w:p>
+            <w:pPr>
+              <w:spacing w:before="0" w:after="0"/>
+              <w:jc w:val="center"/>
+              <w:rPr>
+                <w:b/>
+                <w:sz w:val="26"/>
+                <w:szCs w:val="26"/>
+                <w:lang w:val="es-ES"/>
+              </w:rPr>
+            </w:pPr>
+          </w:p>
+          <w:p>
+            <w:pPr>
+              <w:spacing w:before="0" w:after="0"/>
+              <w:jc w:val="center"/>
+              <w:rPr>
+                <w:b/>
+                <w:sz w:val="26"/>
+                <w:szCs w:val="26"/>
+                <w:lang w:val="es-ES"/>
+              </w:rPr>
+            </w:pPr>
+          </w:p>
+          <w:p>
+            <w:pPr>
+              <w:spacing w:before="0" w:after="0"/>
+              <w:jc w:val="center"/>
+              <w:rPr>
+                <w:b/>
+                <w:sz w:val="26"/>
+                <w:szCs w:val="26"/>
+                <w:lang w:val="es-ES"/>
+              </w:rPr>
+            </w:pPr>
+          </w:p>
+          <w:p>
+            <w:pPr>
+              <w:spacing w:before="0" w:after="0"/>
+              <w:jc w:val="center"/>
+              <w:rPr>
+                <w:b/>
+                <w:sz w:val="26"/>
+                <w:szCs w:val="26"/>
+                <w:lang w:val="es-ES"/>
+              </w:rPr>
+            </w:pPr>
+          </w:p>
+          <w:p>
+            <w:pPr>
+              <w:spacing w:before="0" w:after="0"/>
+              <w:jc w:val="center"/>
+              <w:rPr>
+                <w:b/>
+                <w:sz w:val="26"/>
+                <w:szCs w:val="26"/>
+                <w:lang w:val="es-ES"/>
+              </w:rPr>
+            </w:pPr>
+          </w:p>
+          <w:p>
+            <w:pPr>
+              <w:spacing w:before="0" w:after="0"/>
+              <w:jc w:val="center"/>
+              <w:rPr>
+                <w:b/>
+                <w:sz w:val="26"/>
+                <w:szCs w:val="26"/>
+                <w:lang w:val="es-ES"/>
+              </w:rPr>
+            </w:pPr>
+          </w:p>
+          <w:p>
+            <w:pPr>
+              <w:spacing w:before="0" w:after="0"/>
+              <w:jc w:val="center"/>
+              <w:rPr>
+                <w:b/>
+                <w:sz w:val="26"/>
+                <w:szCs w:val="26"/>
+                <w:lang w:val="es-ES"/>
+              </w:rPr>
+            </w:pPr>
+          </w:p>
+          <w:p>
+            <w:pPr>
+              <w:spacing w:before="0" w:after="0"/>
+              <w:jc w:val="center"/>
+              <w:rPr>
+                <w:b/>
+                <w:sz w:val="26"/>
+                <w:szCs w:val="26"/>
+                <w:lang w:val="es-ES"/>
+              </w:rPr>
+            </w:pPr>
+          </w:p>
+          <w:p>
+            <w:pPr>
+              <w:spacing w:before="0" w:after="0"/>
+              <w:jc w:val="center"/>
+              <w:rPr>
+                <w:b/>
+                <w:sz w:val="26"/>
+                <w:szCs w:val="26"/>
+                <w:lang w:val="es-ES"/>
+              </w:rPr>
+            </w:pPr>
+          </w:p>
+          <w:p>
+            <w:pPr>
+              <w:spacing w:before="0" w:after="0"/>
+              <w:jc w:val="center"/>
+              <w:rPr>
+                <w:b/>
+                <w:sz w:val="26"/>
+                <w:szCs w:val="26"/>
+                <w:lang w:val="es-ES"/>
+              </w:rPr>
+            </w:pPr>
+          </w:p>
+          <w:p>
+            <w:pPr>
+              <w:spacing w:before="0" w:after="0"/>
+              <w:jc w:val="center"/>
+              <w:rPr>
+                <w:b/>
+                <w:sz w:val="26"/>
+                <w:szCs w:val="26"/>
+                <w:lang w:val="es-ES"/>
+              </w:rPr>
+            </w:pPr>
+          </w:p>
+          <w:p>
+            <w:pPr>
+              <w:spacing w:before="0" w:after="0"/>
+              <w:jc w:val="center"/>
+              <w:rPr>
+                <w:b/>
+                <w:sz w:val="26"/>
+                <w:szCs w:val="26"/>
+                <w:lang w:val="es-ES"/>
+              </w:rPr>
+            </w:pPr>
+          </w:p>
+          <w:p>
+            <w:pPr>
+              <w:spacing w:before="0" w:after="0"/>
+              <w:jc w:val="center"/>
+              <w:rPr>
+                <w:b/>
+                <w:sz w:val="26"/>
+                <w:szCs w:val="26"/>
+                <w:lang w:val="es-ES"/>
+              </w:rPr>
+            </w:pPr>
+          </w:p>
+          <w:p>
+            <w:pPr>
+              <w:spacing w:before="0" w:after="0"/>
+              <w:jc w:val="center"/>
+              <w:rPr>
+                <w:b/>
+                <w:sz w:val="23"/>
+                <w:szCs w:val="23"/>
+              </w:rPr>
+            </w:pPr>
+            <w:r>
+              <w:rPr>
+                <w:b/>
+                <w:sz w:val="23"/>
+                <w:szCs w:val="23"/>
+              </w:rPr>
+              <w:t xml:space="preserve">YPF </w:t>
+            </w:r>
+            <w:r>
+              <w:rPr>
+                <w:b/>
+                <w:sz w:val="23"/>
+                <w:szCs w:val="23"/>
+              </w:rPr>
+              <w:t>–</w:t>
+            </w:r>
+            <w:r>
+              <w:rPr>
+                <w:b/>
+                <w:sz w:val="23"/>
+                <w:szCs w:val="23"/>
+              </w:rPr>
+              <w:t xml:space="preserve"> Ventas</w:t>
+            </w:r>
+          </w:p>
+          <w:p>
+            <w:pPr>
+              <w:spacing w:before="0" w:after="0"/>
               <w:jc w:val="center"/>
               <w:rPr>
                 <w:i/>
                 <w:sz w:val="18"/>
                 <w:szCs w:val="18"/>
-                <w:lang w:val="es-US"/>
               </w:rPr>
             </w:pPr>
             <w:r>
@@ -1232,74 +1680,7 @@
                 <w:sz w:val="18"/>
                 <w:szCs w:val="18"/>
               </w:rPr>
-              <w:t>Fuente:</w:t>
-            </w:r>
-            <w:r>
-              <w:rPr>
-                <w:rFonts w:asciiTheme="minorHAnsi" w:eastAsiaTheme="minorHAnsi" w:hAnsiTheme="minorHAnsi" w:cstheme="minorBidi"/>
-                <w:sz w:val="18"/>
-                <w:szCs w:val="18"/>
-                <w:lang w:val="es-US" w:eastAsia="en-US"/>
-              </w:rPr>
-              <w:t xml:space="preserve"> </w:t>
-            </w:r>
-            <w:r>
-              <w:rPr>
-                <w:i/>
-                <w:sz w:val="18"/>
-                <w:szCs w:val="18"/>
-              </w:rPr>
-              <w:t xml:space="preserve">CITI </w:t>
-            </w:r>
-            <w:proofErr w:type="spellStart"/>
-            <w:r>
-              <w:rPr>
-                <w:i/>
-                <w:sz w:val="18"/>
-                <w:szCs w:val="18"/>
-              </w:rPr>
-              <w:t>Research</w:t>
-            </w:r>
-            <w:proofErr w:type="spellEnd"/>
-            <w:r>
-              <w:rPr>
-                <w:i/>
-                <w:sz w:val="18"/>
-                <w:szCs w:val="18"/>
-              </w:rPr>
-              <w:t xml:space="preserve"> en base a ICA</w:t>
-            </w:r>
-          </w:p>
-          <w:p>
-            <w:pPr>
-              <w:spacing w:before="0"/>
-              <w:jc w:val="center"/>
-              <w:rPr>
-                <w:i/>
-                <w:sz w:val="18"/>
-                <w:szCs w:val="18"/>
-                <w:lang w:val="es-US"/>
-              </w:rPr>
-            </w:pPr>
-          </w:p>
-          <w:p>
-            <w:pPr>
-              <w:spacing w:before="0" w:after="0"/>
-              <w:jc w:val="center"/>
-              <w:rPr>
-                <w:b/>
-                <w:sz w:val="18"/>
-                <w:szCs w:val="18"/>
-                <w:lang w:val="es-ES"/>
-              </w:rPr>
-            </w:pPr>
-            <w:r>
-              <w:rPr>
-                <w:b/>
-                <w:sz w:val="18"/>
-                <w:szCs w:val="18"/>
-              </w:rPr>
-              <w:t>PENETRACIÓN DE VEHÍCULOS ELÉCTRICOS EN LAS VENTAS DE NUEVOS AUTOS DE PASAJEROS EN CHINA Y UE</w:t>
+              <w:t>millones de dólares estadounidenses</w:t>
             </w:r>
           </w:p>
           <w:p>
@@ -1313,16 +1694,14 @@
             </w:pPr>
             <w:r>
               <w:rPr>
-                <w:b/>
                 <w:noProof/>
-                <w:sz w:val="20"/>
                 <w:lang w:eastAsia="es-AR"/>
               </w:rPr>
               <w:drawing>
-                <wp:inline distT="0" distB="0" distL="0" distR="0" wp14:anchorId="3B85D58F" wp14:editId="185E98AE">
-                  <wp:extent cx="2434590" cy="953770"/>
-                  <wp:effectExtent l="0" t="0" r="3810" b="0"/>
-                  <wp:docPr id="18" name="Imagen 18"/>
+                <wp:inline distT="0" distB="0" distL="0" distR="0" wp14:anchorId="291B19CC" wp14:editId="13C0286B">
+                  <wp:extent cx="2388358" cy="1357630"/>
+                  <wp:effectExtent l="0" t="0" r="0" b="0"/>
+                  <wp:docPr id="2" name="Imagen 2"/>
                   <wp:cNvGraphicFramePr>
                     <a:graphicFrameLocks xmlns:a="http://schemas.openxmlformats.org/drawingml/2006/main" noChangeAspect="1"/>
                   </wp:cNvGraphicFramePr>
@@ -1333,20 +1712,27 @@
                           <pic:cNvPr id="1" name=""/>
                           <pic:cNvPicPr/>
                         </pic:nvPicPr>
-                        <pic:blipFill>
+                        <pic:blipFill rotWithShape="1">
                           <a:blip r:embed="rId16"/>
-                          <a:stretch>
-                            <a:fillRect/>
-                          </a:stretch>
+                          <a:srcRect l="561" t="1456" r="1276" b="1872"/>
+                          <a:stretch/>
                         </pic:blipFill>
-                        <pic:spPr>
+                        <pic:spPr bwMode="auto">
                           <a:xfrm>
                             <a:off x="0" y="0"/>
-                            <a:ext cx="2434590" cy="953770"/>
+                            <a:ext cx="2389864" cy="1358486"/>
                           </a:xfrm>
                           <a:prstGeom prst="rect">
                             <a:avLst/>
                           </a:prstGeom>
+                          <a:ln>
+                            <a:noFill/>
+                          </a:ln>
+                          <a:extLst>
+                            <a:ext uri="{53640926-AAD7-44D8-BBD7-CCE9431645EC}">
+                              <a14:shadowObscured xmlns:a14="http://schemas.microsoft.com/office/drawing/2010/main"/>
+                            </a:ext>
+                          </a:extLst>
                         </pic:spPr>
                       </pic:pic>
                     </a:graphicData>
@@ -1361,7 +1747,7 @@
               <w:jc w:val="center"/>
               <w:rPr>
                 <w:i/>
-                <w:sz w:val="18"/>
+                <w:sz w:val="14"/>
                 <w:szCs w:val="18"/>
                 <w:lang w:val="es-US"/>
               </w:rPr>
@@ -1369,15 +1755,31 @@
             <w:r>
               <w:rPr>
                 <w:i/>
-                <w:sz w:val="18"/>
+                <w:sz w:val="14"/>
                 <w:szCs w:val="18"/>
               </w:rPr>
-              <w:t>Fuente:</w:t>
+              <w:t>Fuente</w:t>
+            </w:r>
+            <w:r>
+              <w:rPr>
+                <w:i/>
+                <w:sz w:val="14"/>
+                <w:szCs w:val="18"/>
+              </w:rPr>
+              <w:t xml:space="preserve"> de datos</w:t>
+            </w:r>
+            <w:r>
+              <w:rPr>
+                <w:i/>
+                <w:sz w:val="14"/>
+                <w:szCs w:val="18"/>
+              </w:rPr>
+              <w:t>:</w:t>
             </w:r>
             <w:r>
               <w:rPr>
                 <w:rFonts w:asciiTheme="minorHAnsi" w:eastAsiaTheme="minorHAnsi" w:hAnsiTheme="minorHAnsi" w:cstheme="minorBidi"/>
-                <w:sz w:val="18"/>
+                <w:sz w:val="14"/>
                 <w:szCs w:val="18"/>
                 <w:lang w:val="es-US" w:eastAsia="en-US"/>
               </w:rPr>
@@ -1386,85 +1788,488 @@
             <w:r>
               <w:rPr>
                 <w:i/>
-                <w:sz w:val="18"/>
+                <w:sz w:val="14"/>
                 <w:szCs w:val="18"/>
-                <w:lang w:val="es-MX"/>
-              </w:rPr>
-              <w:t xml:space="preserve">CITI </w:t>
-            </w:r>
-            <w:proofErr w:type="spellStart"/>
-            <w:r>
-              <w:rPr>
-                <w:i/>
-                <w:sz w:val="18"/>
-                <w:szCs w:val="18"/>
-                <w:lang w:val="es-MX"/>
-              </w:rPr>
-              <w:t>Research</w:t>
-            </w:r>
-            <w:proofErr w:type="spellEnd"/>
-            <w:r>
-              <w:rPr>
-                <w:i/>
-                <w:sz w:val="18"/>
-                <w:szCs w:val="18"/>
-                <w:lang w:val="es-MX"/>
-              </w:rPr>
-              <w:t xml:space="preserve"> en base a BNEF, NBS y Bloomberg</w:t>
-            </w:r>
-          </w:p>
-          <w:p>
-            <w:pPr>
-              <w:spacing w:before="0"/>
-              <w:jc w:val="center"/>
-              <w:rPr>
-                <w:i/>
-                <w:sz w:val="18"/>
-                <w:szCs w:val="18"/>
-                <w:lang w:val="es-US"/>
-              </w:rPr>
-            </w:pPr>
-          </w:p>
-          <w:p>
-            <w:pPr>
-              <w:spacing w:before="0"/>
-              <w:jc w:val="center"/>
-              <w:rPr>
-                <w:b/>
-                <w:sz w:val="18"/>
-                <w:szCs w:val="18"/>
-              </w:rPr>
-            </w:pPr>
-            <w:r>
-              <w:rPr>
-                <w:b/>
-                <w:sz w:val="18"/>
-                <w:szCs w:val="18"/>
-              </w:rPr>
-              <w:t>DÉFICIT EN EL MERCADO DE COBRE Y STOCK GLOBAL</w:t>
-            </w:r>
-          </w:p>
-          <w:p>
-            <w:pPr>
-              <w:spacing w:before="0" w:after="0"/>
-              <w:jc w:val="center"/>
-              <w:rPr>
-                <w:b/>
-                <w:sz w:val="20"/>
+              </w:rPr>
+              <w:t>Presentación de resultados del 2T22 de YPF</w:t>
+            </w:r>
+          </w:p>
+          <w:p>
+            <w:pPr>
+              <w:spacing w:before="0" w:after="0"/>
+              <w:rPr>
+                <w:b/>
+                <w:sz w:val="26"/>
+                <w:szCs w:val="26"/>
+                <w:lang w:val="es-ES"/>
+              </w:rPr>
+            </w:pPr>
+          </w:p>
+          <w:p>
+            <w:pPr>
+              <w:spacing w:before="0" w:after="0"/>
+              <w:jc w:val="center"/>
+              <w:rPr>
+                <w:b/>
+                <w:sz w:val="26"/>
+                <w:szCs w:val="26"/>
+                <w:lang w:val="es-ES"/>
+              </w:rPr>
+            </w:pPr>
+          </w:p>
+          <w:p>
+            <w:pPr>
+              <w:spacing w:before="0" w:after="0"/>
+              <w:jc w:val="center"/>
+              <w:rPr>
+                <w:b/>
+                <w:sz w:val="26"/>
+                <w:szCs w:val="26"/>
+                <w:lang w:val="es-ES"/>
+              </w:rPr>
+            </w:pPr>
+          </w:p>
+          <w:p>
+            <w:pPr>
+              <w:spacing w:before="0" w:after="0"/>
+              <w:jc w:val="center"/>
+              <w:rPr>
+                <w:b/>
+                <w:sz w:val="26"/>
+                <w:szCs w:val="26"/>
+                <w:lang w:val="es-ES"/>
+              </w:rPr>
+            </w:pPr>
+          </w:p>
+          <w:p>
+            <w:pPr>
+              <w:spacing w:before="0" w:after="0"/>
+              <w:jc w:val="center"/>
+              <w:rPr>
+                <w:b/>
+                <w:sz w:val="26"/>
+                <w:szCs w:val="26"/>
+                <w:lang w:val="es-ES"/>
+              </w:rPr>
+            </w:pPr>
+          </w:p>
+          <w:p>
+            <w:pPr>
+              <w:spacing w:before="0" w:after="0"/>
+              <w:jc w:val="center"/>
+              <w:rPr>
+                <w:b/>
+                <w:sz w:val="26"/>
+                <w:szCs w:val="26"/>
+                <w:lang w:val="es-ES"/>
+              </w:rPr>
+            </w:pPr>
+          </w:p>
+          <w:p>
+            <w:pPr>
+              <w:spacing w:before="0" w:after="0"/>
+              <w:jc w:val="center"/>
+              <w:rPr>
+                <w:b/>
+                <w:sz w:val="26"/>
+                <w:szCs w:val="26"/>
+                <w:lang w:val="es-ES"/>
+              </w:rPr>
+            </w:pPr>
+          </w:p>
+          <w:p>
+            <w:pPr>
+              <w:spacing w:before="0" w:after="0"/>
+              <w:jc w:val="center"/>
+              <w:rPr>
+                <w:b/>
+                <w:sz w:val="26"/>
+                <w:szCs w:val="26"/>
+                <w:lang w:val="es-ES"/>
+              </w:rPr>
+            </w:pPr>
+          </w:p>
+          <w:p>
+            <w:pPr>
+              <w:spacing w:before="0" w:after="0"/>
+              <w:jc w:val="center"/>
+              <w:rPr>
+                <w:b/>
+                <w:sz w:val="26"/>
+                <w:szCs w:val="26"/>
+                <w:lang w:val="es-ES"/>
+              </w:rPr>
+            </w:pPr>
+          </w:p>
+          <w:p>
+            <w:pPr>
+              <w:spacing w:before="0" w:after="0"/>
+              <w:jc w:val="center"/>
+              <w:rPr>
+                <w:b/>
+                <w:sz w:val="26"/>
+                <w:szCs w:val="26"/>
+                <w:lang w:val="es-ES"/>
+              </w:rPr>
+            </w:pPr>
+          </w:p>
+          <w:p>
+            <w:pPr>
+              <w:spacing w:before="0" w:after="0"/>
+              <w:jc w:val="center"/>
+              <w:rPr>
+                <w:b/>
+                <w:sz w:val="26"/>
+                <w:szCs w:val="26"/>
+                <w:lang w:val="es-ES"/>
+              </w:rPr>
+            </w:pPr>
+          </w:p>
+          <w:p>
+            <w:pPr>
+              <w:spacing w:before="0" w:after="0"/>
+              <w:jc w:val="center"/>
+              <w:rPr>
+                <w:b/>
+                <w:sz w:val="26"/>
+                <w:szCs w:val="26"/>
+                <w:lang w:val="es-ES"/>
+              </w:rPr>
+            </w:pPr>
+          </w:p>
+          <w:p>
+            <w:pPr>
+              <w:spacing w:before="0" w:after="0"/>
+              <w:jc w:val="center"/>
+              <w:rPr>
+                <w:b/>
+                <w:sz w:val="26"/>
+                <w:szCs w:val="26"/>
+                <w:lang w:val="es-ES"/>
+              </w:rPr>
+            </w:pPr>
+          </w:p>
+          <w:p>
+            <w:pPr>
+              <w:spacing w:before="0" w:after="0"/>
+              <w:jc w:val="center"/>
+              <w:rPr>
+                <w:b/>
+                <w:sz w:val="26"/>
+                <w:szCs w:val="26"/>
+                <w:lang w:val="es-ES"/>
+              </w:rPr>
+            </w:pPr>
+          </w:p>
+          <w:p>
+            <w:pPr>
+              <w:spacing w:before="0" w:after="0"/>
+              <w:jc w:val="center"/>
+              <w:rPr>
+                <w:b/>
+                <w:sz w:val="26"/>
+                <w:szCs w:val="26"/>
+                <w:lang w:val="es-ES"/>
+              </w:rPr>
+            </w:pPr>
+          </w:p>
+          <w:p>
+            <w:pPr>
+              <w:spacing w:before="0" w:after="0"/>
+              <w:jc w:val="center"/>
+              <w:rPr>
+                <w:b/>
+                <w:sz w:val="26"/>
+                <w:szCs w:val="26"/>
+                <w:lang w:val="es-ES"/>
+              </w:rPr>
+            </w:pPr>
+          </w:p>
+          <w:p>
+            <w:pPr>
+              <w:spacing w:before="0" w:after="0"/>
+              <w:jc w:val="center"/>
+              <w:rPr>
+                <w:b/>
+                <w:sz w:val="26"/>
+                <w:szCs w:val="26"/>
+                <w:lang w:val="es-ES"/>
+              </w:rPr>
+            </w:pPr>
+          </w:p>
+          <w:p>
+            <w:pPr>
+              <w:spacing w:before="0" w:after="0"/>
+              <w:jc w:val="center"/>
+              <w:rPr>
+                <w:b/>
+                <w:sz w:val="26"/>
+                <w:szCs w:val="26"/>
+                <w:lang w:val="es-ES"/>
+              </w:rPr>
+            </w:pPr>
+          </w:p>
+          <w:p>
+            <w:pPr>
+              <w:spacing w:before="0" w:after="0"/>
+              <w:jc w:val="center"/>
+              <w:rPr>
+                <w:b/>
+                <w:sz w:val="26"/>
+                <w:szCs w:val="26"/>
+                <w:lang w:val="es-ES"/>
+              </w:rPr>
+            </w:pPr>
+          </w:p>
+          <w:p>
+            <w:pPr>
+              <w:spacing w:before="0" w:after="0"/>
+              <w:jc w:val="center"/>
+              <w:rPr>
+                <w:b/>
+                <w:sz w:val="26"/>
+                <w:szCs w:val="26"/>
+                <w:lang w:val="es-ES"/>
+              </w:rPr>
+            </w:pPr>
+          </w:p>
+          <w:p>
+            <w:pPr>
+              <w:spacing w:before="0" w:after="0"/>
+              <w:jc w:val="center"/>
+              <w:rPr>
+                <w:b/>
+                <w:sz w:val="26"/>
+                <w:szCs w:val="26"/>
+                <w:lang w:val="es-ES"/>
+              </w:rPr>
+            </w:pPr>
+          </w:p>
+          <w:p>
+            <w:pPr>
+              <w:spacing w:before="0" w:after="0"/>
+              <w:jc w:val="center"/>
+              <w:rPr>
+                <w:b/>
+                <w:sz w:val="26"/>
+                <w:szCs w:val="26"/>
+                <w:lang w:val="es-ES"/>
+              </w:rPr>
+            </w:pPr>
+          </w:p>
+          <w:p>
+            <w:pPr>
+              <w:spacing w:before="0" w:after="0"/>
+              <w:jc w:val="center"/>
+              <w:rPr>
+                <w:b/>
+                <w:sz w:val="26"/>
+                <w:szCs w:val="26"/>
+                <w:lang w:val="es-ES"/>
+              </w:rPr>
+            </w:pPr>
+          </w:p>
+          <w:p>
+            <w:pPr>
+              <w:spacing w:before="0" w:after="0"/>
+              <w:jc w:val="center"/>
+              <w:rPr>
+                <w:b/>
+                <w:sz w:val="26"/>
+                <w:szCs w:val="26"/>
+                <w:lang w:val="es-ES"/>
+              </w:rPr>
+            </w:pPr>
+          </w:p>
+          <w:p>
+            <w:pPr>
+              <w:spacing w:before="0" w:after="0"/>
+              <w:jc w:val="center"/>
+              <w:rPr>
+                <w:b/>
+                <w:sz w:val="26"/>
+                <w:szCs w:val="26"/>
+                <w:lang w:val="es-ES"/>
+              </w:rPr>
+            </w:pPr>
+          </w:p>
+          <w:p>
+            <w:pPr>
+              <w:spacing w:before="0" w:after="0"/>
+              <w:jc w:val="center"/>
+              <w:rPr>
+                <w:b/>
+                <w:sz w:val="26"/>
+                <w:szCs w:val="26"/>
+                <w:lang w:val="es-ES"/>
+              </w:rPr>
+            </w:pPr>
+          </w:p>
+          <w:p>
+            <w:pPr>
+              <w:spacing w:before="0" w:after="0"/>
+              <w:jc w:val="center"/>
+              <w:rPr>
+                <w:b/>
+                <w:sz w:val="26"/>
+                <w:szCs w:val="26"/>
+                <w:lang w:val="es-ES"/>
+              </w:rPr>
+            </w:pPr>
+          </w:p>
+          <w:p>
+            <w:pPr>
+              <w:spacing w:before="0" w:after="0"/>
+              <w:jc w:val="center"/>
+              <w:rPr>
+                <w:b/>
+                <w:sz w:val="26"/>
+                <w:szCs w:val="26"/>
+                <w:lang w:val="es-ES"/>
+              </w:rPr>
+            </w:pPr>
+          </w:p>
+          <w:p>
+            <w:pPr>
+              <w:spacing w:before="0" w:after="0"/>
+              <w:jc w:val="center"/>
+              <w:rPr>
+                <w:b/>
+                <w:sz w:val="26"/>
+                <w:szCs w:val="26"/>
+                <w:lang w:val="es-ES"/>
+              </w:rPr>
+            </w:pPr>
+          </w:p>
+          <w:p>
+            <w:pPr>
+              <w:spacing w:before="0" w:after="0"/>
+              <w:jc w:val="center"/>
+              <w:rPr>
+                <w:b/>
+                <w:sz w:val="26"/>
+                <w:szCs w:val="26"/>
+                <w:lang w:val="es-ES"/>
+              </w:rPr>
+            </w:pPr>
+          </w:p>
+          <w:p>
+            <w:pPr>
+              <w:spacing w:before="0" w:after="0"/>
+              <w:jc w:val="center"/>
+              <w:rPr>
+                <w:b/>
+                <w:sz w:val="26"/>
+                <w:szCs w:val="26"/>
+                <w:lang w:val="es-ES"/>
+              </w:rPr>
+            </w:pPr>
+          </w:p>
+          <w:p>
+            <w:pPr>
+              <w:spacing w:before="0" w:after="0"/>
+              <w:jc w:val="center"/>
+              <w:rPr>
+                <w:b/>
+                <w:sz w:val="26"/>
+                <w:szCs w:val="26"/>
+                <w:lang w:val="es-ES"/>
+              </w:rPr>
+            </w:pPr>
+          </w:p>
+          <w:p>
+            <w:pPr>
+              <w:spacing w:before="0" w:after="0"/>
+              <w:jc w:val="center"/>
+              <w:rPr>
+                <w:b/>
+                <w:sz w:val="26"/>
+                <w:szCs w:val="26"/>
+                <w:lang w:val="es-ES"/>
+              </w:rPr>
+            </w:pPr>
+          </w:p>
+          <w:p>
+            <w:pPr>
+              <w:spacing w:before="0" w:after="0"/>
+              <w:jc w:val="center"/>
+              <w:rPr>
+                <w:b/>
+                <w:sz w:val="26"/>
+                <w:szCs w:val="26"/>
+                <w:lang w:val="es-ES"/>
+              </w:rPr>
+            </w:pPr>
+          </w:p>
+          <w:p>
+            <w:pPr>
+              <w:spacing w:before="0" w:after="0"/>
+              <w:jc w:val="center"/>
+              <w:rPr>
+                <w:b/>
+                <w:sz w:val="26"/>
+                <w:szCs w:val="26"/>
+                <w:lang w:val="es-ES"/>
+              </w:rPr>
+            </w:pPr>
+          </w:p>
+          <w:p>
+            <w:pPr>
+              <w:spacing w:before="0" w:after="0"/>
+              <w:jc w:val="center"/>
+              <w:rPr>
+                <w:b/>
+                <w:sz w:val="26"/>
+                <w:szCs w:val="26"/>
+                <w:lang w:val="es-ES"/>
+              </w:rPr>
+            </w:pPr>
+          </w:p>
+          <w:p>
+            <w:pPr>
+              <w:spacing w:before="0" w:after="0"/>
+              <w:jc w:val="center"/>
+              <w:rPr>
+                <w:b/>
+                <w:sz w:val="26"/>
+                <w:szCs w:val="26"/>
+                <w:lang w:val="es-ES"/>
+              </w:rPr>
+            </w:pPr>
+            <w:r>
+              <w:rPr>
+                <w:b/>
+                <w:sz w:val="26"/>
+                <w:szCs w:val="26"/>
+                <w:lang w:val="es-ES"/>
+              </w:rPr>
+              <w:t>PAMP – EBITDA ajustado LTM</w:t>
+            </w:r>
+          </w:p>
+          <w:p>
+            <w:pPr>
+              <w:spacing w:before="0" w:after="0"/>
+              <w:jc w:val="center"/>
+              <w:rPr>
+                <w:b/>
+                <w:sz w:val="26"/>
+                <w:szCs w:val="26"/>
+                <w:lang w:val="es-ES"/>
               </w:rPr>
             </w:pPr>
             <w:r>
               <w:rPr>
                 <w:b/>
                 <w:noProof/>
-                <w:sz w:val="20"/>
+                <w:sz w:val="26"/>
+                <w:szCs w:val="26"/>
                 <w:lang w:eastAsia="es-AR"/>
               </w:rPr>
               <w:drawing>
-                <wp:inline distT="0" distB="0" distL="0" distR="0" wp14:anchorId="6C2727E9" wp14:editId="35331553">
-                  <wp:extent cx="2434590" cy="1254125"/>
-                  <wp:effectExtent l="0" t="0" r="3810" b="3175"/>
-                  <wp:docPr id="19" name="Imagen 19"/>
+                <wp:inline distT="0" distB="0" distL="0" distR="0" wp14:anchorId="1857B24F" wp14:editId="7760361F">
+                  <wp:extent cx="2434590" cy="1580515"/>
+                  <wp:effectExtent l="0" t="0" r="3810" b="635"/>
+                  <wp:docPr id="10" name="Imagen 10"/>
                   <wp:cNvGraphicFramePr>
                     <a:graphicFrameLocks xmlns:a="http://schemas.openxmlformats.org/drawingml/2006/main" noChangeAspect="1"/>
                   </wp:cNvGraphicFramePr>
@@ -1484,7 +2289,7 @@
                         <pic:spPr>
                           <a:xfrm>
                             <a:off x="0" y="0"/>
-                            <a:ext cx="2434590" cy="1254125"/>
+                            <a:ext cx="2434590" cy="1580515"/>
                           </a:xfrm>
                           <a:prstGeom prst="rect">
                             <a:avLst/>
@@ -1499,153 +2304,538 @@
           </w:p>
           <w:p>
             <w:pPr>
+              <w:spacing w:before="0" w:after="0"/>
+              <w:jc w:val="center"/>
+              <w:rPr>
+                <w:b/>
+                <w:sz w:val="26"/>
+                <w:szCs w:val="26"/>
+                <w:lang w:val="es-ES"/>
+              </w:rPr>
+            </w:pPr>
+          </w:p>
+          <w:p>
+            <w:pPr>
               <w:spacing w:before="0"/>
               <w:jc w:val="center"/>
               <w:rPr>
                 <w:i/>
-                <w:sz w:val="18"/>
-                <w:szCs w:val="18"/>
-              </w:rPr>
-            </w:pPr>
-            <w:r>
-              <w:rPr>
-                <w:i/>
-                <w:sz w:val="18"/>
-                <w:szCs w:val="18"/>
-                <w:lang w:val="en-US"/>
-              </w:rPr>
-              <w:t>Fuente:</w:t>
-            </w:r>
-            <w:r>
-              <w:rPr>
-                <w:rFonts w:asciiTheme="minorHAnsi" w:eastAsiaTheme="minorHAnsi" w:hAnsiTheme="minorHAnsi" w:cstheme="minorBidi"/>
-                <w:sz w:val="18"/>
-                <w:szCs w:val="18"/>
-                <w:lang w:val="en-US" w:eastAsia="en-US"/>
-              </w:rPr>
-              <w:t xml:space="preserve"> </w:t>
-            </w:r>
-            <w:r>
-              <w:rPr>
-                <w:i/>
-                <w:sz w:val="18"/>
-                <w:szCs w:val="18"/>
-                <w:lang w:val="en-CA"/>
-              </w:rPr>
-              <w:t xml:space="preserve">Goldman Sachs Global Investment Research </w:t>
-            </w:r>
-            <w:proofErr w:type="spellStart"/>
-            <w:r>
-              <w:rPr>
-                <w:i/>
-                <w:sz w:val="18"/>
-                <w:szCs w:val="18"/>
-                <w:lang w:val="en-CA"/>
-              </w:rPr>
-              <w:t>en</w:t>
-            </w:r>
-            <w:proofErr w:type="spellEnd"/>
-            <w:r>
-              <w:rPr>
-                <w:i/>
-                <w:sz w:val="18"/>
-                <w:szCs w:val="18"/>
-                <w:lang w:val="en-CA"/>
-              </w:rPr>
-              <w:t xml:space="preserve"> base a </w:t>
-            </w:r>
-            <w:proofErr w:type="spellStart"/>
-            <w:r>
-              <w:rPr>
-                <w:i/>
-                <w:sz w:val="18"/>
-                <w:szCs w:val="18"/>
-                <w:lang w:val="en-CA"/>
-              </w:rPr>
-              <w:t>Woodmanc</w:t>
-            </w:r>
-            <w:proofErr w:type="spellEnd"/>
-            <w:r>
-              <w:rPr>
-                <w:i/>
-                <w:sz w:val="18"/>
-                <w:szCs w:val="18"/>
-                <w:lang w:val="en-CA"/>
-              </w:rPr>
-              <w:t xml:space="preserve">. </w:t>
-            </w:r>
-            <w:r>
-              <w:rPr>
-                <w:i/>
-                <w:sz w:val="18"/>
-                <w:szCs w:val="18"/>
-              </w:rPr>
-              <w:t>Estimaciones de Goldman Sachs.</w:t>
-            </w:r>
-          </w:p>
-          <w:p>
-            <w:pPr>
-              <w:spacing w:before="0"/>
-              <w:rPr>
-                <w:i/>
-                <w:sz w:val="18"/>
+                <w:sz w:val="14"/>
                 <w:szCs w:val="18"/>
                 <w:lang w:val="es-US"/>
               </w:rPr>
             </w:pPr>
-          </w:p>
-          <w:p>
-            <w:pPr>
-              <w:spacing w:before="0"/>
-              <w:jc w:val="center"/>
+            <w:r>
               <w:rPr>
                 <w:i/>
-                <w:sz w:val="18"/>
+                <w:sz w:val="14"/>
                 <w:szCs w:val="18"/>
-                <w:lang w:val="es-US"/>
-              </w:rPr>
-            </w:pPr>
-          </w:p>
-          <w:p>
-            <w:pPr>
-              <w:spacing w:before="0"/>
-              <w:jc w:val="center"/>
-              <w:rPr>
-                <w:b/>
-                <w:sz w:val="18"/>
+              </w:rPr>
+              <w:t>Fuente de datos:</w:t>
+            </w:r>
+            <w:r>
+              <w:rPr>
+                <w:rFonts w:asciiTheme="minorHAnsi" w:eastAsiaTheme="minorHAnsi" w:hAnsiTheme="minorHAnsi" w:cstheme="minorBidi"/>
+                <w:sz w:val="14"/>
                 <w:szCs w:val="18"/>
-              </w:rPr>
-            </w:pPr>
-            <w:r>
-              <w:rPr>
-                <w:b/>
-                <w:sz w:val="18"/>
+                <w:lang w:val="es-US" w:eastAsia="en-US"/>
+              </w:rPr>
+              <w:t xml:space="preserve"> </w:t>
+            </w:r>
+            <w:r>
+              <w:rPr>
+                <w:i/>
+                <w:sz w:val="14"/>
                 <w:szCs w:val="18"/>
               </w:rPr>
-              <w:t>CAPEX DE CRECIMIENTO Y FLUJO DE CAJA DISPONIBLE</w:t>
-            </w:r>
-          </w:p>
-          <w:p>
-            <w:pPr>
-              <w:spacing w:before="0" w:after="0"/>
-              <w:jc w:val="center"/>
-              <w:rPr>
-                <w:b/>
-                <w:sz w:val="20"/>
+              <w:t xml:space="preserve">Presentación de resultados del 2T22 de </w:t>
+            </w:r>
+            <w:r>
+              <w:rPr>
+                <w:i/>
+                <w:sz w:val="14"/>
+                <w:szCs w:val="18"/>
+              </w:rPr>
+              <w:t>PAMP</w:t>
+            </w:r>
+          </w:p>
+          <w:p>
+            <w:pPr>
+              <w:spacing w:before="0" w:after="0"/>
+              <w:jc w:val="center"/>
+              <w:rPr>
+                <w:b/>
+                <w:sz w:val="26"/>
+                <w:szCs w:val="26"/>
+                <w:lang w:val="es-ES"/>
+              </w:rPr>
+            </w:pPr>
+          </w:p>
+          <w:p>
+            <w:pPr>
+              <w:spacing w:before="0" w:after="0"/>
+              <w:jc w:val="center"/>
+              <w:rPr>
+                <w:b/>
+                <w:sz w:val="26"/>
+                <w:szCs w:val="26"/>
+                <w:lang w:val="es-ES"/>
+              </w:rPr>
+            </w:pPr>
+          </w:p>
+          <w:p>
+            <w:pPr>
+              <w:spacing w:before="0" w:after="0"/>
+              <w:jc w:val="center"/>
+              <w:rPr>
+                <w:b/>
+                <w:sz w:val="26"/>
+                <w:szCs w:val="26"/>
+                <w:lang w:val="es-ES"/>
+              </w:rPr>
+            </w:pPr>
+          </w:p>
+          <w:p>
+            <w:pPr>
+              <w:spacing w:before="0" w:after="0"/>
+              <w:jc w:val="center"/>
+              <w:rPr>
+                <w:b/>
+                <w:sz w:val="26"/>
+                <w:szCs w:val="26"/>
+                <w:lang w:val="es-ES"/>
+              </w:rPr>
+            </w:pPr>
+          </w:p>
+          <w:p>
+            <w:pPr>
+              <w:spacing w:before="0" w:after="0"/>
+              <w:jc w:val="center"/>
+              <w:rPr>
+                <w:b/>
+                <w:sz w:val="26"/>
+                <w:szCs w:val="26"/>
+                <w:lang w:val="es-ES"/>
+              </w:rPr>
+            </w:pPr>
+          </w:p>
+          <w:p>
+            <w:pPr>
+              <w:spacing w:before="0" w:after="0"/>
+              <w:jc w:val="center"/>
+              <w:rPr>
+                <w:b/>
+                <w:sz w:val="26"/>
+                <w:szCs w:val="26"/>
+                <w:lang w:val="es-ES"/>
+              </w:rPr>
+            </w:pPr>
+          </w:p>
+          <w:p>
+            <w:pPr>
+              <w:spacing w:before="0" w:after="0"/>
+              <w:jc w:val="center"/>
+              <w:rPr>
+                <w:b/>
+                <w:sz w:val="26"/>
+                <w:szCs w:val="26"/>
+                <w:lang w:val="es-ES"/>
+              </w:rPr>
+            </w:pPr>
+          </w:p>
+          <w:p>
+            <w:pPr>
+              <w:spacing w:before="0" w:after="0"/>
+              <w:jc w:val="center"/>
+              <w:rPr>
+                <w:b/>
+                <w:sz w:val="26"/>
+                <w:szCs w:val="26"/>
+                <w:lang w:val="es-ES"/>
+              </w:rPr>
+            </w:pPr>
+          </w:p>
+          <w:p>
+            <w:pPr>
+              <w:spacing w:before="0" w:after="0"/>
+              <w:jc w:val="center"/>
+              <w:rPr>
+                <w:b/>
+                <w:sz w:val="26"/>
+                <w:szCs w:val="26"/>
+                <w:lang w:val="es-ES"/>
+              </w:rPr>
+            </w:pPr>
+          </w:p>
+          <w:p>
+            <w:pPr>
+              <w:spacing w:before="0" w:after="0"/>
+              <w:jc w:val="center"/>
+              <w:rPr>
+                <w:b/>
+                <w:sz w:val="26"/>
+                <w:szCs w:val="26"/>
+                <w:lang w:val="es-ES"/>
+              </w:rPr>
+            </w:pPr>
+          </w:p>
+          <w:p>
+            <w:pPr>
+              <w:spacing w:before="0" w:after="0"/>
+              <w:jc w:val="center"/>
+              <w:rPr>
+                <w:b/>
+                <w:sz w:val="26"/>
+                <w:szCs w:val="26"/>
+                <w:lang w:val="es-ES"/>
+              </w:rPr>
+            </w:pPr>
+          </w:p>
+          <w:p>
+            <w:pPr>
+              <w:spacing w:before="0" w:after="0"/>
+              <w:jc w:val="center"/>
+              <w:rPr>
+                <w:b/>
+                <w:sz w:val="26"/>
+                <w:szCs w:val="26"/>
+                <w:lang w:val="es-ES"/>
+              </w:rPr>
+            </w:pPr>
+          </w:p>
+          <w:p>
+            <w:pPr>
+              <w:spacing w:before="0" w:after="0"/>
+              <w:jc w:val="center"/>
+              <w:rPr>
+                <w:b/>
+                <w:sz w:val="26"/>
+                <w:szCs w:val="26"/>
+                <w:lang w:val="es-ES"/>
+              </w:rPr>
+            </w:pPr>
+          </w:p>
+          <w:p>
+            <w:pPr>
+              <w:spacing w:before="0" w:after="0"/>
+              <w:jc w:val="center"/>
+              <w:rPr>
+                <w:b/>
+                <w:sz w:val="26"/>
+                <w:szCs w:val="26"/>
+                <w:lang w:val="es-ES"/>
+              </w:rPr>
+            </w:pPr>
+          </w:p>
+          <w:p>
+            <w:pPr>
+              <w:spacing w:before="0" w:after="0"/>
+              <w:jc w:val="center"/>
+              <w:rPr>
+                <w:b/>
+                <w:sz w:val="26"/>
+                <w:szCs w:val="26"/>
+                <w:lang w:val="es-ES"/>
+              </w:rPr>
+            </w:pPr>
+          </w:p>
+          <w:p>
+            <w:pPr>
+              <w:spacing w:before="0" w:after="0"/>
+              <w:jc w:val="center"/>
+              <w:rPr>
+                <w:b/>
+                <w:sz w:val="26"/>
+                <w:szCs w:val="26"/>
+                <w:lang w:val="es-ES"/>
+              </w:rPr>
+            </w:pPr>
+          </w:p>
+          <w:p>
+            <w:pPr>
+              <w:spacing w:before="0" w:after="0"/>
+              <w:jc w:val="center"/>
+              <w:rPr>
+                <w:b/>
+                <w:sz w:val="26"/>
+                <w:szCs w:val="26"/>
+                <w:lang w:val="es-ES"/>
+              </w:rPr>
+            </w:pPr>
+          </w:p>
+          <w:p>
+            <w:pPr>
+              <w:spacing w:before="0" w:after="0"/>
+              <w:jc w:val="center"/>
+              <w:rPr>
+                <w:b/>
+                <w:sz w:val="26"/>
+                <w:szCs w:val="26"/>
+                <w:lang w:val="es-ES"/>
+              </w:rPr>
+            </w:pPr>
+          </w:p>
+          <w:p>
+            <w:pPr>
+              <w:spacing w:before="0" w:after="0"/>
+              <w:jc w:val="center"/>
+              <w:rPr>
+                <w:b/>
+                <w:sz w:val="26"/>
+                <w:szCs w:val="26"/>
+                <w:lang w:val="es-ES"/>
+              </w:rPr>
+            </w:pPr>
+          </w:p>
+          <w:p>
+            <w:pPr>
+              <w:spacing w:before="0" w:after="0"/>
+              <w:jc w:val="center"/>
+              <w:rPr>
+                <w:b/>
+                <w:sz w:val="26"/>
+                <w:szCs w:val="26"/>
+                <w:lang w:val="es-ES"/>
+              </w:rPr>
+            </w:pPr>
+          </w:p>
+          <w:p>
+            <w:pPr>
+              <w:spacing w:before="0" w:after="0"/>
+              <w:jc w:val="center"/>
+              <w:rPr>
+                <w:b/>
+                <w:sz w:val="26"/>
+                <w:szCs w:val="26"/>
+                <w:lang w:val="es-ES"/>
+              </w:rPr>
+            </w:pPr>
+          </w:p>
+          <w:p>
+            <w:pPr>
+              <w:spacing w:before="0" w:after="0"/>
+              <w:jc w:val="center"/>
+              <w:rPr>
+                <w:b/>
+                <w:sz w:val="26"/>
+                <w:szCs w:val="26"/>
+                <w:lang w:val="es-ES"/>
+              </w:rPr>
+            </w:pPr>
+          </w:p>
+          <w:p>
+            <w:pPr>
+              <w:spacing w:before="0" w:after="0"/>
+              <w:jc w:val="center"/>
+              <w:rPr>
+                <w:b/>
+                <w:sz w:val="26"/>
+                <w:szCs w:val="26"/>
+                <w:lang w:val="es-ES"/>
+              </w:rPr>
+            </w:pPr>
+          </w:p>
+          <w:p>
+            <w:pPr>
+              <w:spacing w:before="0" w:after="0"/>
+              <w:jc w:val="center"/>
+              <w:rPr>
+                <w:b/>
+                <w:sz w:val="26"/>
+                <w:szCs w:val="26"/>
+                <w:lang w:val="es-ES"/>
+              </w:rPr>
+            </w:pPr>
+          </w:p>
+          <w:p>
+            <w:pPr>
+              <w:spacing w:before="0" w:after="0"/>
+              <w:jc w:val="center"/>
+              <w:rPr>
+                <w:b/>
+                <w:sz w:val="26"/>
+                <w:szCs w:val="26"/>
+                <w:lang w:val="es-ES"/>
+              </w:rPr>
+            </w:pPr>
+          </w:p>
+          <w:p>
+            <w:pPr>
+              <w:spacing w:before="0" w:after="0"/>
+              <w:jc w:val="center"/>
+              <w:rPr>
+                <w:b/>
+                <w:sz w:val="26"/>
+                <w:szCs w:val="26"/>
+                <w:lang w:val="es-ES"/>
+              </w:rPr>
+            </w:pPr>
+          </w:p>
+          <w:p>
+            <w:pPr>
+              <w:spacing w:before="0" w:after="0"/>
+              <w:jc w:val="center"/>
+              <w:rPr>
+                <w:b/>
+                <w:sz w:val="26"/>
+                <w:szCs w:val="26"/>
+                <w:lang w:val="es-ES"/>
+              </w:rPr>
+            </w:pPr>
+          </w:p>
+          <w:p>
+            <w:pPr>
+              <w:spacing w:before="0" w:after="0"/>
+              <w:jc w:val="center"/>
+              <w:rPr>
+                <w:b/>
+                <w:sz w:val="26"/>
+                <w:szCs w:val="26"/>
+                <w:lang w:val="es-ES"/>
+              </w:rPr>
+            </w:pPr>
+          </w:p>
+          <w:p>
+            <w:pPr>
+              <w:spacing w:before="0" w:after="0"/>
+              <w:jc w:val="center"/>
+              <w:rPr>
+                <w:b/>
+                <w:sz w:val="26"/>
+                <w:szCs w:val="26"/>
+                <w:lang w:val="es-ES"/>
+              </w:rPr>
+            </w:pPr>
+          </w:p>
+          <w:p>
+            <w:pPr>
+              <w:spacing w:before="0" w:after="0"/>
+              <w:jc w:val="center"/>
+              <w:rPr>
+                <w:b/>
+                <w:sz w:val="26"/>
+                <w:szCs w:val="26"/>
+                <w:lang w:val="es-ES"/>
+              </w:rPr>
+            </w:pPr>
+          </w:p>
+          <w:p>
+            <w:pPr>
+              <w:spacing w:before="0" w:after="0"/>
+              <w:jc w:val="center"/>
+              <w:rPr>
+                <w:b/>
+                <w:sz w:val="26"/>
+                <w:szCs w:val="26"/>
+                <w:lang w:val="es-ES"/>
+              </w:rPr>
+            </w:pPr>
+          </w:p>
+          <w:p>
+            <w:pPr>
+              <w:spacing w:before="0" w:after="0"/>
+              <w:jc w:val="center"/>
+              <w:rPr>
+                <w:b/>
+                <w:sz w:val="26"/>
+                <w:szCs w:val="26"/>
+                <w:lang w:val="es-ES"/>
+              </w:rPr>
+            </w:pPr>
+          </w:p>
+          <w:p>
+            <w:pPr>
+              <w:spacing w:before="0" w:after="0"/>
+              <w:jc w:val="center"/>
+              <w:rPr>
+                <w:b/>
+                <w:sz w:val="26"/>
+                <w:szCs w:val="26"/>
+                <w:lang w:val="es-ES"/>
+              </w:rPr>
+            </w:pPr>
+          </w:p>
+          <w:p>
+            <w:pPr>
+              <w:spacing w:before="0" w:after="0"/>
+              <w:jc w:val="center"/>
+              <w:rPr>
+                <w:b/>
+                <w:sz w:val="26"/>
+                <w:szCs w:val="26"/>
+                <w:lang w:val="es-ES"/>
+              </w:rPr>
+            </w:pPr>
+          </w:p>
+          <w:p>
+            <w:pPr>
+              <w:spacing w:before="0" w:after="0"/>
+              <w:jc w:val="center"/>
+              <w:rPr>
+                <w:b/>
+                <w:sz w:val="26"/>
+                <w:szCs w:val="26"/>
+                <w:lang w:val="es-ES"/>
+              </w:rPr>
+            </w:pPr>
+          </w:p>
+          <w:p>
+            <w:pPr>
+              <w:spacing w:before="0" w:after="0"/>
+              <w:jc w:val="center"/>
+              <w:rPr>
+                <w:b/>
+                <w:sz w:val="26"/>
+                <w:szCs w:val="26"/>
+                <w:lang w:val="es-ES"/>
+              </w:rPr>
+            </w:pPr>
+            <w:r>
+              <w:rPr>
+                <w:b/>
+                <w:sz w:val="26"/>
+                <w:szCs w:val="26"/>
+                <w:lang w:val="es-ES"/>
+              </w:rPr>
+              <w:t>TGSU2 - Ventas</w:t>
+            </w:r>
+          </w:p>
+          <w:p>
+            <w:pPr>
+              <w:spacing w:before="0" w:after="0"/>
+              <w:jc w:val="center"/>
+              <w:rPr>
+                <w:b/>
+                <w:sz w:val="26"/>
+                <w:szCs w:val="26"/>
+                <w:lang w:val="es-ES"/>
+              </w:rPr>
+            </w:pPr>
+          </w:p>
+          <w:p>
+            <w:pPr>
+              <w:spacing w:before="0" w:after="0"/>
+              <w:jc w:val="center"/>
+              <w:rPr>
+                <w:b/>
+                <w:sz w:val="26"/>
+                <w:szCs w:val="26"/>
+                <w:lang w:val="es-ES"/>
               </w:rPr>
             </w:pPr>
             <w:r>
               <w:rPr>
                 <w:b/>
                 <w:noProof/>
-                <w:sz w:val="20"/>
+                <w:sz w:val="26"/>
+                <w:szCs w:val="26"/>
                 <w:lang w:eastAsia="es-AR"/>
               </w:rPr>
               <w:drawing>
-                <wp:inline distT="0" distB="0" distL="0" distR="0" wp14:anchorId="6B25BE11" wp14:editId="21F97A41">
-                  <wp:extent cx="2434590" cy="1014730"/>
-                  <wp:effectExtent l="0" t="0" r="3810" b="0"/>
-                  <wp:docPr id="20" name="Imagen 20"/>
+                <wp:inline distT="0" distB="0" distL="0" distR="0" wp14:anchorId="745696CF" wp14:editId="5FEAC00F">
+                  <wp:extent cx="2434505" cy="1460500"/>
+                  <wp:effectExtent l="0" t="0" r="4445" b="6350"/>
+                  <wp:docPr id="8" name="Imagen 8"/>
                   <wp:cNvGraphicFramePr>
                     <a:graphicFrameLocks xmlns:a="http://schemas.openxmlformats.org/drawingml/2006/main" noChangeAspect="1"/>
                   </wp:cNvGraphicFramePr>
@@ -1653,23 +2843,33 @@
                     <a:graphicData uri="http://schemas.openxmlformats.org/drawingml/2006/picture">
                       <pic:pic xmlns:pic="http://schemas.openxmlformats.org/drawingml/2006/picture">
                         <pic:nvPicPr>
-                          <pic:cNvPr id="1" name=""/>
-                          <pic:cNvPicPr/>
+                          <pic:cNvPr id="0" name="Picture 3"/>
+                          <pic:cNvPicPr>
+                            <a:picLocks noChangeAspect="1" noChangeArrowheads="1"/>
+                          </pic:cNvPicPr>
                         </pic:nvPicPr>
                         <pic:blipFill>
-                          <a:blip r:embed="rId18"/>
+                          <a:blip r:embed="rId18">
+                            <a:extLst>
+                              <a:ext uri="{28A0092B-C50C-407E-A947-70E740481C1C}">
+                                <a14:useLocalDpi xmlns:a14="http://schemas.microsoft.com/office/drawing/2010/main" val="0"/>
+                              </a:ext>
+                            </a:extLst>
+                          </a:blip>
+                          <a:srcRect/>
                           <a:stretch>
                             <a:fillRect/>
                           </a:stretch>
                         </pic:blipFill>
-                        <pic:spPr>
+                        <pic:spPr bwMode="auto">
                           <a:xfrm>
                             <a:off x="0" y="0"/>
-                            <a:ext cx="2434590" cy="1014730"/>
+                            <a:ext cx="2438974" cy="1463181"/>
                           </a:xfrm>
                           <a:prstGeom prst="rect">
                             <a:avLst/>
                           </a:prstGeom>
+                          <a:noFill/>
                         </pic:spPr>
                       </pic:pic>
                     </a:graphicData>
@@ -1677,1491 +2877,6 @@
                 </wp:inline>
               </w:drawing>
             </w:r>
-          </w:p>
-          <w:p>
-            <w:pPr>
-              <w:spacing w:before="0"/>
-              <w:jc w:val="center"/>
-              <w:rPr>
-                <w:i/>
-                <w:sz w:val="18"/>
-                <w:szCs w:val="18"/>
-                <w:lang w:val="es-US"/>
-              </w:rPr>
-            </w:pPr>
-            <w:r>
-              <w:rPr>
-                <w:i/>
-                <w:sz w:val="18"/>
-                <w:szCs w:val="18"/>
-              </w:rPr>
-              <w:t>Fuente:</w:t>
-            </w:r>
-            <w:r>
-              <w:rPr>
-                <w:rFonts w:asciiTheme="minorHAnsi" w:eastAsiaTheme="minorHAnsi" w:hAnsiTheme="minorHAnsi" w:cstheme="minorBidi"/>
-                <w:sz w:val="18"/>
-                <w:szCs w:val="18"/>
-                <w:lang w:val="es-US" w:eastAsia="en-US"/>
-              </w:rPr>
-              <w:t xml:space="preserve"> </w:t>
-            </w:r>
-            <w:r>
-              <w:rPr>
-                <w:i/>
-                <w:sz w:val="18"/>
-                <w:szCs w:val="18"/>
-              </w:rPr>
-              <w:t xml:space="preserve">CITI </w:t>
-            </w:r>
-            <w:proofErr w:type="spellStart"/>
-            <w:r>
-              <w:rPr>
-                <w:i/>
-                <w:sz w:val="18"/>
-                <w:szCs w:val="18"/>
-              </w:rPr>
-              <w:t>Research</w:t>
-            </w:r>
-            <w:proofErr w:type="spellEnd"/>
-          </w:p>
-          <w:p>
-            <w:pPr>
-              <w:spacing w:before="0"/>
-              <w:jc w:val="center"/>
-              <w:rPr>
-                <w:i/>
-                <w:sz w:val="18"/>
-                <w:szCs w:val="18"/>
-                <w:lang w:val="es-US"/>
-              </w:rPr>
-            </w:pPr>
-          </w:p>
-          <w:p>
-            <w:pPr>
-              <w:spacing w:before="0"/>
-              <w:jc w:val="center"/>
-              <w:rPr>
-                <w:sz w:val="16"/>
-                <w:szCs w:val="16"/>
-                <w:lang w:val="es-ES"/>
-              </w:rPr>
-            </w:pPr>
-            <w:r>
-              <w:rPr>
-                <w:b/>
-                <w:sz w:val="18"/>
-                <w:szCs w:val="18"/>
-              </w:rPr>
-              <w:t>CAPEX DE CRECIMIENTO Y OFERTA DE COBRE</w:t>
-            </w:r>
-          </w:p>
-          <w:p>
-            <w:pPr>
-              <w:spacing w:before="0" w:after="0"/>
-              <w:jc w:val="center"/>
-              <w:rPr>
-                <w:b/>
-                <w:sz w:val="20"/>
-              </w:rPr>
-            </w:pPr>
-            <w:r>
-              <w:rPr>
-                <w:b/>
-                <w:noProof/>
-                <w:sz w:val="20"/>
-                <w:lang w:eastAsia="es-AR"/>
-              </w:rPr>
-              <w:drawing>
-                <wp:inline distT="0" distB="0" distL="0" distR="0" wp14:anchorId="7F019790" wp14:editId="7B206E03">
-                  <wp:extent cx="2434590" cy="1050925"/>
-                  <wp:effectExtent l="0" t="0" r="3810" b="0"/>
-                  <wp:docPr id="21" name="Imagen 21"/>
-                  <wp:cNvGraphicFramePr>
-                    <a:graphicFrameLocks xmlns:a="http://schemas.openxmlformats.org/drawingml/2006/main" noChangeAspect="1"/>
-                  </wp:cNvGraphicFramePr>
-                  <a:graphic xmlns:a="http://schemas.openxmlformats.org/drawingml/2006/main">
-                    <a:graphicData uri="http://schemas.openxmlformats.org/drawingml/2006/picture">
-                      <pic:pic xmlns:pic="http://schemas.openxmlformats.org/drawingml/2006/picture">
-                        <pic:nvPicPr>
-                          <pic:cNvPr id="1" name=""/>
-                          <pic:cNvPicPr/>
-                        </pic:nvPicPr>
-                        <pic:blipFill>
-                          <a:blip r:embed="rId19"/>
-                          <a:stretch>
-                            <a:fillRect/>
-                          </a:stretch>
-                        </pic:blipFill>
-                        <pic:spPr>
-                          <a:xfrm>
-                            <a:off x="0" y="0"/>
-                            <a:ext cx="2434590" cy="1050925"/>
-                          </a:xfrm>
-                          <a:prstGeom prst="rect">
-                            <a:avLst/>
-                          </a:prstGeom>
-                        </pic:spPr>
-                      </pic:pic>
-                    </a:graphicData>
-                  </a:graphic>
-                </wp:inline>
-              </w:drawing>
-            </w:r>
-          </w:p>
-          <w:p>
-            <w:pPr>
-              <w:spacing w:before="0"/>
-              <w:jc w:val="center"/>
-              <w:rPr>
-                <w:i/>
-                <w:sz w:val="18"/>
-                <w:szCs w:val="18"/>
-                <w:lang w:val="es-US"/>
-              </w:rPr>
-            </w:pPr>
-            <w:r>
-              <w:rPr>
-                <w:i/>
-                <w:sz w:val="18"/>
-                <w:szCs w:val="18"/>
-              </w:rPr>
-              <w:t>Fuente:</w:t>
-            </w:r>
-            <w:r>
-              <w:rPr>
-                <w:rFonts w:asciiTheme="minorHAnsi" w:eastAsiaTheme="minorHAnsi" w:hAnsiTheme="minorHAnsi" w:cstheme="minorBidi"/>
-                <w:sz w:val="18"/>
-                <w:szCs w:val="18"/>
-                <w:lang w:val="es-US" w:eastAsia="en-US"/>
-              </w:rPr>
-              <w:t xml:space="preserve"> </w:t>
-            </w:r>
-            <w:r>
-              <w:rPr>
-                <w:i/>
-                <w:sz w:val="18"/>
-                <w:szCs w:val="18"/>
-              </w:rPr>
-              <w:t xml:space="preserve">CITI </w:t>
-            </w:r>
-            <w:proofErr w:type="spellStart"/>
-            <w:r>
-              <w:rPr>
-                <w:i/>
-                <w:sz w:val="18"/>
-                <w:szCs w:val="18"/>
-              </w:rPr>
-              <w:t>Research</w:t>
-            </w:r>
-            <w:proofErr w:type="spellEnd"/>
-            <w:r>
-              <w:rPr>
-                <w:i/>
-                <w:sz w:val="18"/>
-                <w:szCs w:val="18"/>
-                <w:lang w:val="es-US"/>
-              </w:rPr>
-              <w:t>.</w:t>
-            </w:r>
-          </w:p>
-          <w:p>
-            <w:pPr>
-              <w:spacing w:before="0"/>
-              <w:jc w:val="center"/>
-              <w:rPr>
-                <w:i/>
-                <w:sz w:val="18"/>
-                <w:szCs w:val="18"/>
-                <w:lang w:val="es-US"/>
-              </w:rPr>
-            </w:pPr>
-          </w:p>
-          <w:p>
-            <w:pPr>
-              <w:spacing w:before="0"/>
-              <w:jc w:val="center"/>
-              <w:rPr>
-                <w:b/>
-                <w:sz w:val="18"/>
-                <w:szCs w:val="18"/>
-              </w:rPr>
-            </w:pPr>
-            <w:r>
-              <w:rPr>
-                <w:b/>
-                <w:sz w:val="18"/>
-                <w:szCs w:val="18"/>
-              </w:rPr>
-              <w:t>COBRE - OFERTA, DEMANDA Y CAPEX DE CRECIMIENTO</w:t>
-            </w:r>
-          </w:p>
-          <w:p>
-            <w:pPr>
-              <w:spacing w:before="0" w:after="0"/>
-              <w:jc w:val="center"/>
-              <w:rPr>
-                <w:b/>
-                <w:sz w:val="20"/>
-              </w:rPr>
-            </w:pPr>
-            <w:r>
-              <w:rPr>
-                <w:b/>
-                <w:noProof/>
-                <w:sz w:val="20"/>
-                <w:lang w:eastAsia="es-AR"/>
-              </w:rPr>
-              <w:drawing>
-                <wp:inline distT="0" distB="0" distL="0" distR="0" wp14:anchorId="41DEFA1F" wp14:editId="222E4424">
-                  <wp:extent cx="2434590" cy="822960"/>
-                  <wp:effectExtent l="0" t="0" r="3810" b="0"/>
-                  <wp:docPr id="22" name="Imagen 22"/>
-                  <wp:cNvGraphicFramePr>
-                    <a:graphicFrameLocks xmlns:a="http://schemas.openxmlformats.org/drawingml/2006/main" noChangeAspect="1"/>
-                  </wp:cNvGraphicFramePr>
-                  <a:graphic xmlns:a="http://schemas.openxmlformats.org/drawingml/2006/main">
-                    <a:graphicData uri="http://schemas.openxmlformats.org/drawingml/2006/picture">
-                      <pic:pic xmlns:pic="http://schemas.openxmlformats.org/drawingml/2006/picture">
-                        <pic:nvPicPr>
-                          <pic:cNvPr id="1" name=""/>
-                          <pic:cNvPicPr/>
-                        </pic:nvPicPr>
-                        <pic:blipFill>
-                          <a:blip r:embed="rId20"/>
-                          <a:stretch>
-                            <a:fillRect/>
-                          </a:stretch>
-                        </pic:blipFill>
-                        <pic:spPr>
-                          <a:xfrm>
-                            <a:off x="0" y="0"/>
-                            <a:ext cx="2434590" cy="822960"/>
-                          </a:xfrm>
-                          <a:prstGeom prst="rect">
-                            <a:avLst/>
-                          </a:prstGeom>
-                        </pic:spPr>
-                      </pic:pic>
-                    </a:graphicData>
-                  </a:graphic>
-                </wp:inline>
-              </w:drawing>
-            </w:r>
-          </w:p>
-          <w:p>
-            <w:pPr>
-              <w:spacing w:before="0"/>
-              <w:jc w:val="center"/>
-              <w:rPr>
-                <w:i/>
-                <w:sz w:val="18"/>
-                <w:szCs w:val="18"/>
-                <w:lang w:val="es-US"/>
-              </w:rPr>
-            </w:pPr>
-            <w:r>
-              <w:rPr>
-                <w:i/>
-                <w:sz w:val="18"/>
-                <w:szCs w:val="18"/>
-              </w:rPr>
-              <w:t>Fuente:</w:t>
-            </w:r>
-            <w:r>
-              <w:rPr>
-                <w:rFonts w:asciiTheme="minorHAnsi" w:eastAsiaTheme="minorHAnsi" w:hAnsiTheme="minorHAnsi" w:cstheme="minorBidi"/>
-                <w:sz w:val="18"/>
-                <w:szCs w:val="18"/>
-                <w:lang w:val="es-US" w:eastAsia="en-US"/>
-              </w:rPr>
-              <w:t xml:space="preserve"> </w:t>
-            </w:r>
-            <w:r>
-              <w:rPr>
-                <w:i/>
-                <w:sz w:val="18"/>
-                <w:szCs w:val="18"/>
-              </w:rPr>
-              <w:t xml:space="preserve">Goldman Sachs en base a </w:t>
-            </w:r>
-            <w:proofErr w:type="spellStart"/>
-            <w:r>
-              <w:rPr>
-                <w:i/>
-                <w:sz w:val="18"/>
-                <w:szCs w:val="18"/>
-              </w:rPr>
-              <w:t>Woodmanc</w:t>
-            </w:r>
-            <w:proofErr w:type="spellEnd"/>
-            <w:r>
-              <w:rPr>
-                <w:i/>
-                <w:sz w:val="18"/>
-                <w:szCs w:val="18"/>
-                <w:lang w:val="es-US"/>
-              </w:rPr>
-              <w:t>.</w:t>
-            </w:r>
-          </w:p>
-          <w:p>
-            <w:pPr>
-              <w:spacing w:before="0"/>
-              <w:jc w:val="center"/>
-              <w:rPr>
-                <w:i/>
-                <w:sz w:val="18"/>
-                <w:szCs w:val="18"/>
-                <w:lang w:val="es-US"/>
-              </w:rPr>
-            </w:pPr>
-          </w:p>
-          <w:p>
-            <w:pPr>
-              <w:spacing w:before="0"/>
-              <w:jc w:val="center"/>
-              <w:rPr>
-                <w:i/>
-                <w:sz w:val="18"/>
-                <w:szCs w:val="18"/>
-                <w:lang w:val="es-US"/>
-              </w:rPr>
-            </w:pPr>
-          </w:p>
-          <w:p>
-            <w:pPr>
-              <w:spacing w:before="0"/>
-              <w:jc w:val="center"/>
-              <w:rPr>
-                <w:i/>
-                <w:sz w:val="18"/>
-                <w:szCs w:val="18"/>
-                <w:lang w:val="es-US"/>
-              </w:rPr>
-            </w:pPr>
-          </w:p>
-          <w:p>
-            <w:pPr>
-              <w:spacing w:before="0"/>
-              <w:jc w:val="center"/>
-              <w:rPr>
-                <w:i/>
-                <w:sz w:val="18"/>
-                <w:szCs w:val="18"/>
-                <w:lang w:val="es-US"/>
-              </w:rPr>
-            </w:pPr>
-          </w:p>
-          <w:p>
-            <w:pPr>
-              <w:spacing w:before="0"/>
-              <w:jc w:val="center"/>
-              <w:rPr>
-                <w:i/>
-                <w:sz w:val="18"/>
-                <w:szCs w:val="18"/>
-                <w:lang w:val="es-US"/>
-              </w:rPr>
-            </w:pPr>
-          </w:p>
-          <w:p>
-            <w:pPr>
-              <w:spacing w:before="0"/>
-              <w:jc w:val="center"/>
-              <w:rPr>
-                <w:i/>
-                <w:sz w:val="18"/>
-                <w:szCs w:val="18"/>
-                <w:lang w:val="es-US"/>
-              </w:rPr>
-            </w:pPr>
-          </w:p>
-          <w:p>
-            <w:pPr>
-              <w:spacing w:before="0"/>
-              <w:jc w:val="center"/>
-              <w:rPr>
-                <w:i/>
-                <w:sz w:val="18"/>
-                <w:szCs w:val="18"/>
-                <w:lang w:val="es-US"/>
-              </w:rPr>
-            </w:pPr>
-          </w:p>
-          <w:p>
-            <w:pPr>
-              <w:spacing w:before="0"/>
-              <w:jc w:val="center"/>
-              <w:rPr>
-                <w:i/>
-                <w:sz w:val="18"/>
-                <w:szCs w:val="18"/>
-                <w:lang w:val="es-US"/>
-              </w:rPr>
-            </w:pPr>
-          </w:p>
-          <w:p>
-            <w:pPr>
-              <w:spacing w:before="0"/>
-              <w:jc w:val="center"/>
-              <w:rPr>
-                <w:i/>
-                <w:sz w:val="18"/>
-                <w:szCs w:val="18"/>
-                <w:lang w:val="es-US"/>
-              </w:rPr>
-            </w:pPr>
-          </w:p>
-          <w:p>
-            <w:pPr>
-              <w:spacing w:before="0"/>
-              <w:jc w:val="center"/>
-              <w:rPr>
-                <w:i/>
-                <w:sz w:val="18"/>
-                <w:szCs w:val="18"/>
-                <w:lang w:val="es-US"/>
-              </w:rPr>
-            </w:pPr>
-          </w:p>
-          <w:p>
-            <w:pPr>
-              <w:spacing w:before="0"/>
-              <w:jc w:val="center"/>
-              <w:rPr>
-                <w:i/>
-                <w:sz w:val="18"/>
-                <w:szCs w:val="18"/>
-                <w:lang w:val="es-US"/>
-              </w:rPr>
-            </w:pPr>
-          </w:p>
-          <w:p>
-            <w:pPr>
-              <w:spacing w:before="0"/>
-              <w:jc w:val="center"/>
-              <w:rPr>
-                <w:i/>
-                <w:sz w:val="18"/>
-                <w:szCs w:val="18"/>
-                <w:lang w:val="es-US"/>
-              </w:rPr>
-            </w:pPr>
-          </w:p>
-          <w:p>
-            <w:pPr>
-              <w:spacing w:before="0"/>
-              <w:jc w:val="center"/>
-              <w:rPr>
-                <w:i/>
-                <w:sz w:val="18"/>
-                <w:szCs w:val="18"/>
-                <w:lang w:val="es-US"/>
-              </w:rPr>
-            </w:pPr>
-          </w:p>
-          <w:p>
-            <w:pPr>
-              <w:spacing w:before="0" w:after="0"/>
-              <w:jc w:val="center"/>
-              <w:rPr>
-                <w:b/>
-                <w:sz w:val="20"/>
-              </w:rPr>
-            </w:pPr>
-            <w:r>
-              <w:rPr>
-                <w:b/>
-                <w:sz w:val="18"/>
-                <w:szCs w:val="18"/>
-                <w:lang w:val="es-ES"/>
-              </w:rPr>
-              <w:t>Titulo</w:t>
-            </w:r>
-          </w:p>
-          <w:p>
-            <w:pPr>
-              <w:spacing w:before="0" w:after="0"/>
-              <w:jc w:val="center"/>
-              <w:rPr>
-                <w:b/>
-                <w:sz w:val="20"/>
-              </w:rPr>
-            </w:pPr>
-            <w:r>
-              <w:rPr>
-                <w:b/>
-                <w:noProof/>
-                <w:sz w:val="20"/>
-                <w:lang w:eastAsia="es-AR"/>
-              </w:rPr>
-              <w:drawing>
-                <wp:inline distT="0" distB="0" distL="0" distR="0" wp14:anchorId="07F8C1D7" wp14:editId="6D311445">
-                  <wp:extent cx="2434590" cy="1144270"/>
-                  <wp:effectExtent l="0" t="0" r="3810" b="0"/>
-                  <wp:docPr id="27" name="Imagen 27"/>
-                  <wp:cNvGraphicFramePr>
-                    <a:graphicFrameLocks xmlns:a="http://schemas.openxmlformats.org/drawingml/2006/main" noChangeAspect="1"/>
-                  </wp:cNvGraphicFramePr>
-                  <a:graphic xmlns:a="http://schemas.openxmlformats.org/drawingml/2006/main">
-                    <a:graphicData uri="http://schemas.openxmlformats.org/drawingml/2006/picture">
-                      <pic:pic xmlns:pic="http://schemas.openxmlformats.org/drawingml/2006/picture">
-                        <pic:nvPicPr>
-                          <pic:cNvPr id="1" name=""/>
-                          <pic:cNvPicPr/>
-                        </pic:nvPicPr>
-                        <pic:blipFill>
-                          <a:blip r:embed="rId21"/>
-                          <a:stretch>
-                            <a:fillRect/>
-                          </a:stretch>
-                        </pic:blipFill>
-                        <pic:spPr>
-                          <a:xfrm>
-                            <a:off x="0" y="0"/>
-                            <a:ext cx="2434590" cy="1144270"/>
-                          </a:xfrm>
-                          <a:prstGeom prst="rect">
-                            <a:avLst/>
-                          </a:prstGeom>
-                        </pic:spPr>
-                      </pic:pic>
-                    </a:graphicData>
-                  </a:graphic>
-                </wp:inline>
-              </w:drawing>
-            </w:r>
-          </w:p>
-          <w:p>
-            <w:pPr>
-              <w:spacing w:before="0"/>
-              <w:jc w:val="center"/>
-              <w:rPr>
-                <w:i/>
-                <w:sz w:val="18"/>
-                <w:szCs w:val="18"/>
-              </w:rPr>
-            </w:pPr>
-            <w:r>
-              <w:rPr>
-                <w:i/>
-                <w:sz w:val="18"/>
-                <w:szCs w:val="18"/>
-              </w:rPr>
-              <w:t>Fuente:</w:t>
-            </w:r>
-            <w:r>
-              <w:rPr>
-                <w:rFonts w:asciiTheme="minorHAnsi" w:eastAsiaTheme="minorHAnsi" w:hAnsiTheme="minorHAnsi" w:cstheme="minorBidi"/>
-                <w:sz w:val="18"/>
-                <w:szCs w:val="18"/>
-                <w:lang w:val="es-US" w:eastAsia="en-US"/>
-              </w:rPr>
-              <w:t xml:space="preserve"> </w:t>
-            </w:r>
-            <w:proofErr w:type="spellStart"/>
-            <w:r>
-              <w:rPr>
-                <w:i/>
-                <w:sz w:val="18"/>
-                <w:szCs w:val="18"/>
-              </w:rPr>
-              <w:t>Delphos</w:t>
-            </w:r>
-            <w:proofErr w:type="spellEnd"/>
-            <w:r>
-              <w:rPr>
-                <w:i/>
-                <w:sz w:val="18"/>
-                <w:szCs w:val="18"/>
-              </w:rPr>
-              <w:t xml:space="preserve"> </w:t>
-            </w:r>
-            <w:proofErr w:type="spellStart"/>
-            <w:r>
-              <w:rPr>
-                <w:i/>
-                <w:sz w:val="18"/>
-                <w:szCs w:val="18"/>
-              </w:rPr>
-              <w:t>Investment</w:t>
-            </w:r>
-            <w:proofErr w:type="spellEnd"/>
-            <w:r>
-              <w:rPr>
-                <w:i/>
-                <w:sz w:val="18"/>
-                <w:szCs w:val="18"/>
-              </w:rPr>
-              <w:t xml:space="preserve"> en base a Banco Mundial, LME y FRED</w:t>
-            </w:r>
-          </w:p>
-          <w:p>
-            <w:pPr>
-              <w:spacing w:before="0" w:after="0"/>
-              <w:jc w:val="center"/>
-              <w:rPr>
-                <w:i/>
-                <w:sz w:val="18"/>
-                <w:szCs w:val="18"/>
-                <w:lang w:val="es-US"/>
-              </w:rPr>
-            </w:pPr>
-          </w:p>
-          <w:p>
-            <w:pPr>
-              <w:spacing w:before="0" w:after="0"/>
-              <w:jc w:val="center"/>
-              <w:rPr>
-                <w:i/>
-                <w:sz w:val="18"/>
-                <w:szCs w:val="18"/>
-                <w:lang w:val="es-US"/>
-              </w:rPr>
-            </w:pPr>
-          </w:p>
-          <w:p>
-            <w:pPr>
-              <w:spacing w:before="0" w:after="0"/>
-              <w:jc w:val="center"/>
-              <w:rPr>
-                <w:b/>
-                <w:sz w:val="20"/>
-              </w:rPr>
-            </w:pPr>
-            <w:r>
-              <w:rPr>
-                <w:b/>
-                <w:sz w:val="18"/>
-                <w:szCs w:val="18"/>
-                <w:lang w:val="es-ES"/>
-              </w:rPr>
-              <w:t>Titulo</w:t>
-            </w:r>
-          </w:p>
-          <w:p>
-            <w:pPr>
-              <w:spacing w:before="0" w:after="0"/>
-              <w:jc w:val="center"/>
-              <w:rPr>
-                <w:b/>
-                <w:sz w:val="20"/>
-              </w:rPr>
-            </w:pPr>
-            <w:r>
-              <w:rPr>
-                <w:rFonts w:asciiTheme="minorHAnsi" w:eastAsiaTheme="minorHAnsi" w:hAnsiTheme="minorHAnsi" w:cstheme="minorBidi"/>
-                <w:noProof/>
-                <w:sz w:val="18"/>
-                <w:szCs w:val="18"/>
-                <w:lang w:eastAsia="es-AR"/>
-              </w:rPr>
-              <w:drawing>
-                <wp:inline distT="0" distB="0" distL="0" distR="0" wp14:anchorId="323B28D4" wp14:editId="229A0DD5">
-                  <wp:extent cx="2434590" cy="1093470"/>
-                  <wp:effectExtent l="0" t="0" r="3810" b="0"/>
-                  <wp:docPr id="28" name="Imagen 28"/>
-                  <wp:cNvGraphicFramePr>
-                    <a:graphicFrameLocks xmlns:a="http://schemas.openxmlformats.org/drawingml/2006/main" noChangeAspect="1"/>
-                  </wp:cNvGraphicFramePr>
-                  <a:graphic xmlns:a="http://schemas.openxmlformats.org/drawingml/2006/main">
-                    <a:graphicData uri="http://schemas.openxmlformats.org/drawingml/2006/picture">
-                      <pic:pic xmlns:pic="http://schemas.openxmlformats.org/drawingml/2006/picture">
-                        <pic:nvPicPr>
-                          <pic:cNvPr id="1" name=""/>
-                          <pic:cNvPicPr/>
-                        </pic:nvPicPr>
-                        <pic:blipFill>
-                          <a:blip r:embed="rId22"/>
-                          <a:stretch>
-                            <a:fillRect/>
-                          </a:stretch>
-                        </pic:blipFill>
-                        <pic:spPr>
-                          <a:xfrm>
-                            <a:off x="0" y="0"/>
-                            <a:ext cx="2434590" cy="1093470"/>
-                          </a:xfrm>
-                          <a:prstGeom prst="rect">
-                            <a:avLst/>
-                          </a:prstGeom>
-                        </pic:spPr>
-                      </pic:pic>
-                    </a:graphicData>
-                  </a:graphic>
-                </wp:inline>
-              </w:drawing>
-            </w:r>
-            <w:r>
-              <w:rPr>
-                <w:rFonts w:asciiTheme="minorHAnsi" w:eastAsiaTheme="minorHAnsi" w:hAnsiTheme="minorHAnsi" w:cstheme="minorBidi"/>
-                <w:sz w:val="18"/>
-                <w:szCs w:val="18"/>
-                <w:lang w:val="es-US" w:eastAsia="en-US"/>
-              </w:rPr>
-              <w:t xml:space="preserve"> </w:t>
-            </w:r>
-          </w:p>
-          <w:p>
-            <w:pPr>
-              <w:spacing w:before="0"/>
-              <w:jc w:val="center"/>
-              <w:rPr>
-                <w:i/>
-                <w:sz w:val="18"/>
-                <w:szCs w:val="18"/>
-              </w:rPr>
-            </w:pPr>
-            <w:r>
-              <w:rPr>
-                <w:i/>
-                <w:sz w:val="18"/>
-                <w:szCs w:val="18"/>
-              </w:rPr>
-              <w:t xml:space="preserve">Fuente: </w:t>
-            </w:r>
-            <w:proofErr w:type="spellStart"/>
-            <w:r>
-              <w:rPr>
-                <w:i/>
-                <w:sz w:val="18"/>
-                <w:szCs w:val="18"/>
-              </w:rPr>
-              <w:t>Delphos</w:t>
-            </w:r>
-            <w:proofErr w:type="spellEnd"/>
-            <w:r>
-              <w:rPr>
-                <w:i/>
-                <w:sz w:val="18"/>
-                <w:szCs w:val="18"/>
-              </w:rPr>
-              <w:t xml:space="preserve"> </w:t>
-            </w:r>
-            <w:proofErr w:type="spellStart"/>
-            <w:r>
-              <w:rPr>
-                <w:i/>
-                <w:sz w:val="18"/>
-                <w:szCs w:val="18"/>
-              </w:rPr>
-              <w:t>Investment</w:t>
-            </w:r>
-            <w:proofErr w:type="spellEnd"/>
-            <w:r>
-              <w:rPr>
-                <w:i/>
-                <w:sz w:val="18"/>
-                <w:szCs w:val="18"/>
-              </w:rPr>
-              <w:t xml:space="preserve"> en base a Banco Mundial, LME y FRED</w:t>
-            </w:r>
-          </w:p>
-          <w:p>
-            <w:pPr>
-              <w:spacing w:before="0" w:after="0"/>
-              <w:jc w:val="center"/>
-              <w:rPr>
-                <w:b/>
-                <w:sz w:val="26"/>
-                <w:szCs w:val="26"/>
-              </w:rPr>
-            </w:pPr>
-          </w:p>
-          <w:p>
-            <w:pPr>
-              <w:spacing w:before="0" w:after="0"/>
-              <w:jc w:val="center"/>
-              <w:rPr>
-                <w:b/>
-                <w:sz w:val="20"/>
-              </w:rPr>
-            </w:pPr>
-            <w:r>
-              <w:rPr>
-                <w:b/>
-                <w:sz w:val="18"/>
-                <w:szCs w:val="18"/>
-                <w:lang w:val="es-ES"/>
-              </w:rPr>
-              <w:t>Titulo</w:t>
-            </w:r>
-          </w:p>
-          <w:p>
-            <w:pPr>
-              <w:spacing w:before="0" w:after="0"/>
-              <w:jc w:val="center"/>
-              <w:rPr>
-                <w:b/>
-                <w:sz w:val="20"/>
-              </w:rPr>
-            </w:pPr>
-            <w:r>
-              <w:rPr>
-                <w:rFonts w:asciiTheme="minorHAnsi" w:eastAsiaTheme="minorHAnsi" w:hAnsiTheme="minorHAnsi" w:cstheme="minorBidi"/>
-                <w:noProof/>
-                <w:sz w:val="18"/>
-                <w:szCs w:val="18"/>
-                <w:lang w:eastAsia="es-AR"/>
-              </w:rPr>
-              <w:drawing>
-                <wp:inline distT="0" distB="0" distL="0" distR="0" wp14:anchorId="1ED57E30" wp14:editId="7F56C968">
-                  <wp:extent cx="2434590" cy="1384935"/>
-                  <wp:effectExtent l="0" t="0" r="3810" b="5715"/>
-                  <wp:docPr id="29" name="Imagen 29"/>
-                  <wp:cNvGraphicFramePr>
-                    <a:graphicFrameLocks xmlns:a="http://schemas.openxmlformats.org/drawingml/2006/main" noChangeAspect="1"/>
-                  </wp:cNvGraphicFramePr>
-                  <a:graphic xmlns:a="http://schemas.openxmlformats.org/drawingml/2006/main">
-                    <a:graphicData uri="http://schemas.openxmlformats.org/drawingml/2006/picture">
-                      <pic:pic xmlns:pic="http://schemas.openxmlformats.org/drawingml/2006/picture">
-                        <pic:nvPicPr>
-                          <pic:cNvPr id="1" name=""/>
-                          <pic:cNvPicPr/>
-                        </pic:nvPicPr>
-                        <pic:blipFill>
-                          <a:blip r:embed="rId23"/>
-                          <a:stretch>
-                            <a:fillRect/>
-                          </a:stretch>
-                        </pic:blipFill>
-                        <pic:spPr>
-                          <a:xfrm>
-                            <a:off x="0" y="0"/>
-                            <a:ext cx="2434590" cy="1384935"/>
-                          </a:xfrm>
-                          <a:prstGeom prst="rect">
-                            <a:avLst/>
-                          </a:prstGeom>
-                        </pic:spPr>
-                      </pic:pic>
-                    </a:graphicData>
-                  </a:graphic>
-                </wp:inline>
-              </w:drawing>
-            </w:r>
-            <w:r>
-              <w:rPr>
-                <w:rFonts w:asciiTheme="minorHAnsi" w:eastAsiaTheme="minorHAnsi" w:hAnsiTheme="minorHAnsi" w:cstheme="minorBidi"/>
-                <w:sz w:val="18"/>
-                <w:szCs w:val="18"/>
-                <w:lang w:val="es-US" w:eastAsia="en-US"/>
-              </w:rPr>
-              <w:t xml:space="preserve"> </w:t>
-            </w:r>
-          </w:p>
-          <w:p>
-            <w:pPr>
-              <w:spacing w:before="0"/>
-              <w:jc w:val="center"/>
-              <w:rPr>
-                <w:i/>
-                <w:sz w:val="18"/>
-                <w:szCs w:val="18"/>
-              </w:rPr>
-            </w:pPr>
-            <w:r>
-              <w:rPr>
-                <w:i/>
-                <w:sz w:val="18"/>
-                <w:szCs w:val="18"/>
-              </w:rPr>
-              <w:t xml:space="preserve">Fuente: </w:t>
-            </w:r>
-            <w:proofErr w:type="spellStart"/>
-            <w:r>
-              <w:rPr>
-                <w:i/>
-                <w:sz w:val="18"/>
-                <w:szCs w:val="18"/>
-              </w:rPr>
-              <w:t>Delphos</w:t>
-            </w:r>
-            <w:proofErr w:type="spellEnd"/>
-            <w:r>
-              <w:rPr>
-                <w:i/>
-                <w:sz w:val="18"/>
-                <w:szCs w:val="18"/>
-              </w:rPr>
-              <w:t xml:space="preserve"> </w:t>
-            </w:r>
-            <w:proofErr w:type="spellStart"/>
-            <w:r>
-              <w:rPr>
-                <w:i/>
-                <w:sz w:val="18"/>
-                <w:szCs w:val="18"/>
-              </w:rPr>
-              <w:t>Investment</w:t>
-            </w:r>
-            <w:proofErr w:type="spellEnd"/>
-            <w:r>
-              <w:rPr>
-                <w:i/>
-                <w:sz w:val="18"/>
-                <w:szCs w:val="18"/>
-              </w:rPr>
-              <w:t xml:space="preserve"> en base a </w:t>
-            </w:r>
-            <w:proofErr w:type="spellStart"/>
-            <w:r>
-              <w:rPr>
-                <w:i/>
-                <w:sz w:val="18"/>
-                <w:szCs w:val="18"/>
-              </w:rPr>
-              <w:t>Yahoo</w:t>
-            </w:r>
-            <w:proofErr w:type="spellEnd"/>
-            <w:r>
-              <w:rPr>
-                <w:i/>
-                <w:sz w:val="18"/>
-                <w:szCs w:val="18"/>
-              </w:rPr>
-              <w:t xml:space="preserve"> </w:t>
-            </w:r>
-            <w:proofErr w:type="spellStart"/>
-            <w:r>
-              <w:rPr>
-                <w:i/>
-                <w:sz w:val="18"/>
-                <w:szCs w:val="18"/>
-              </w:rPr>
-              <w:t>Finance</w:t>
-            </w:r>
-            <w:proofErr w:type="spellEnd"/>
-            <w:r>
-              <w:rPr>
-                <w:i/>
-                <w:sz w:val="18"/>
-                <w:szCs w:val="18"/>
-              </w:rPr>
-              <w:t xml:space="preserve"> y FRED</w:t>
-            </w:r>
-          </w:p>
-          <w:p>
-            <w:pPr>
-              <w:spacing w:before="0"/>
-              <w:jc w:val="center"/>
-              <w:rPr>
-                <w:i/>
-                <w:sz w:val="18"/>
-                <w:szCs w:val="18"/>
-              </w:rPr>
-            </w:pPr>
-          </w:p>
-          <w:p>
-            <w:pPr>
-              <w:spacing w:before="0"/>
-              <w:jc w:val="center"/>
-              <w:rPr>
-                <w:i/>
-                <w:sz w:val="18"/>
-                <w:szCs w:val="18"/>
-              </w:rPr>
-            </w:pPr>
-          </w:p>
-          <w:p>
-            <w:pPr>
-              <w:spacing w:before="0"/>
-              <w:jc w:val="center"/>
-              <w:rPr>
-                <w:i/>
-                <w:sz w:val="18"/>
-                <w:szCs w:val="18"/>
-              </w:rPr>
-            </w:pPr>
-          </w:p>
-          <w:p>
-            <w:pPr>
-              <w:spacing w:before="0"/>
-              <w:jc w:val="center"/>
-              <w:rPr>
-                <w:i/>
-                <w:sz w:val="18"/>
-                <w:szCs w:val="18"/>
-              </w:rPr>
-            </w:pPr>
-          </w:p>
-          <w:p>
-            <w:pPr>
-              <w:spacing w:before="0"/>
-              <w:jc w:val="center"/>
-              <w:rPr>
-                <w:i/>
-                <w:sz w:val="18"/>
-                <w:szCs w:val="18"/>
-              </w:rPr>
-            </w:pPr>
-          </w:p>
-          <w:p>
-            <w:pPr>
-              <w:spacing w:before="0"/>
-              <w:jc w:val="center"/>
-              <w:rPr>
-                <w:i/>
-                <w:sz w:val="18"/>
-                <w:szCs w:val="18"/>
-              </w:rPr>
-            </w:pPr>
-          </w:p>
-          <w:p>
-            <w:pPr>
-              <w:spacing w:before="0"/>
-              <w:jc w:val="center"/>
-              <w:rPr>
-                <w:i/>
-                <w:sz w:val="18"/>
-                <w:szCs w:val="18"/>
-              </w:rPr>
-            </w:pPr>
-          </w:p>
-          <w:p>
-            <w:pPr>
-              <w:spacing w:before="0"/>
-              <w:jc w:val="center"/>
-              <w:rPr>
-                <w:i/>
-                <w:sz w:val="18"/>
-                <w:szCs w:val="18"/>
-              </w:rPr>
-            </w:pPr>
-          </w:p>
-          <w:p>
-            <w:pPr>
-              <w:spacing w:before="0" w:after="0"/>
-              <w:jc w:val="center"/>
-              <w:rPr>
-                <w:b/>
-                <w:sz w:val="20"/>
-              </w:rPr>
-            </w:pPr>
-            <w:r>
-              <w:rPr>
-                <w:b/>
-                <w:sz w:val="18"/>
-                <w:szCs w:val="18"/>
-                <w:lang w:val="es-ES"/>
-              </w:rPr>
-              <w:t>Titulo</w:t>
-            </w:r>
-          </w:p>
-          <w:p>
-            <w:pPr>
-              <w:spacing w:before="0" w:after="0"/>
-              <w:jc w:val="center"/>
-              <w:rPr>
-                <w:b/>
-                <w:sz w:val="20"/>
-              </w:rPr>
-            </w:pPr>
-            <w:r>
-              <w:rPr>
-                <w:rFonts w:asciiTheme="minorHAnsi" w:eastAsiaTheme="minorHAnsi" w:hAnsiTheme="minorHAnsi" w:cstheme="minorBidi"/>
-                <w:noProof/>
-                <w:sz w:val="18"/>
-                <w:szCs w:val="18"/>
-                <w:lang w:eastAsia="es-AR"/>
-              </w:rPr>
-              <w:drawing>
-                <wp:inline distT="0" distB="0" distL="0" distR="0" wp14:anchorId="6AC0B6FC" wp14:editId="7E38C0C7">
-                  <wp:extent cx="2434590" cy="1368425"/>
-                  <wp:effectExtent l="0" t="0" r="3810" b="3175"/>
-                  <wp:docPr id="30" name="Imagen 30"/>
-                  <wp:cNvGraphicFramePr>
-                    <a:graphicFrameLocks xmlns:a="http://schemas.openxmlformats.org/drawingml/2006/main" noChangeAspect="1"/>
-                  </wp:cNvGraphicFramePr>
-                  <a:graphic xmlns:a="http://schemas.openxmlformats.org/drawingml/2006/main">
-                    <a:graphicData uri="http://schemas.openxmlformats.org/drawingml/2006/picture">
-                      <pic:pic xmlns:pic="http://schemas.openxmlformats.org/drawingml/2006/picture">
-                        <pic:nvPicPr>
-                          <pic:cNvPr id="1" name=""/>
-                          <pic:cNvPicPr/>
-                        </pic:nvPicPr>
-                        <pic:blipFill>
-                          <a:blip r:embed="rId24"/>
-                          <a:stretch>
-                            <a:fillRect/>
-                          </a:stretch>
-                        </pic:blipFill>
-                        <pic:spPr>
-                          <a:xfrm>
-                            <a:off x="0" y="0"/>
-                            <a:ext cx="2434590" cy="1368425"/>
-                          </a:xfrm>
-                          <a:prstGeom prst="rect">
-                            <a:avLst/>
-                          </a:prstGeom>
-                        </pic:spPr>
-                      </pic:pic>
-                    </a:graphicData>
-                  </a:graphic>
-                </wp:inline>
-              </w:drawing>
-            </w:r>
-            <w:r>
-              <w:rPr>
-                <w:rFonts w:asciiTheme="minorHAnsi" w:eastAsiaTheme="minorHAnsi" w:hAnsiTheme="minorHAnsi" w:cstheme="minorBidi"/>
-                <w:sz w:val="18"/>
-                <w:szCs w:val="18"/>
-                <w:lang w:val="es-US" w:eastAsia="en-US"/>
-              </w:rPr>
-              <w:t xml:space="preserve"> </w:t>
-            </w:r>
-          </w:p>
-          <w:p>
-            <w:pPr>
-              <w:spacing w:before="0" w:after="0"/>
-              <w:jc w:val="center"/>
-              <w:rPr>
-                <w:b/>
-                <w:sz w:val="26"/>
-                <w:szCs w:val="26"/>
-              </w:rPr>
-            </w:pPr>
-            <w:r>
-              <w:rPr>
-                <w:i/>
-                <w:sz w:val="18"/>
-                <w:szCs w:val="18"/>
-              </w:rPr>
-              <w:t xml:space="preserve">Fuente: </w:t>
-            </w:r>
-            <w:proofErr w:type="spellStart"/>
-            <w:r>
-              <w:rPr>
-                <w:i/>
-                <w:sz w:val="18"/>
-                <w:szCs w:val="18"/>
-              </w:rPr>
-              <w:t>Delphos</w:t>
-            </w:r>
-            <w:proofErr w:type="spellEnd"/>
-            <w:r>
-              <w:rPr>
-                <w:i/>
-                <w:sz w:val="18"/>
-                <w:szCs w:val="18"/>
-              </w:rPr>
-              <w:t xml:space="preserve"> </w:t>
-            </w:r>
-            <w:proofErr w:type="spellStart"/>
-            <w:r>
-              <w:rPr>
-                <w:i/>
-                <w:sz w:val="18"/>
-                <w:szCs w:val="18"/>
-              </w:rPr>
-              <w:t>Investment</w:t>
-            </w:r>
-            <w:proofErr w:type="spellEnd"/>
-            <w:r>
-              <w:rPr>
-                <w:i/>
-                <w:sz w:val="18"/>
-                <w:szCs w:val="18"/>
-              </w:rPr>
-              <w:t xml:space="preserve"> en base a </w:t>
-            </w:r>
-            <w:proofErr w:type="spellStart"/>
-            <w:r>
-              <w:rPr>
-                <w:i/>
-                <w:sz w:val="18"/>
-                <w:szCs w:val="18"/>
-              </w:rPr>
-              <w:t>Yahoo</w:t>
-            </w:r>
-            <w:proofErr w:type="spellEnd"/>
-            <w:r>
-              <w:rPr>
-                <w:i/>
-                <w:sz w:val="18"/>
-                <w:szCs w:val="18"/>
-              </w:rPr>
-              <w:t xml:space="preserve"> </w:t>
-            </w:r>
-            <w:proofErr w:type="spellStart"/>
-            <w:r>
-              <w:rPr>
-                <w:i/>
-                <w:sz w:val="18"/>
-                <w:szCs w:val="18"/>
-              </w:rPr>
-              <w:t>Finance</w:t>
-            </w:r>
-            <w:proofErr w:type="spellEnd"/>
-            <w:r>
-              <w:rPr>
-                <w:i/>
-                <w:sz w:val="18"/>
-                <w:szCs w:val="18"/>
-              </w:rPr>
-              <w:t xml:space="preserve"> y FRED</w:t>
-            </w:r>
-            <w:r>
-              <w:rPr>
-                <w:i/>
-                <w:sz w:val="18"/>
-                <w:szCs w:val="18"/>
-              </w:rPr>
-              <w:t>.</w:t>
-            </w:r>
-          </w:p>
-          <w:p>
-            <w:pPr>
-              <w:spacing w:before="0" w:after="0"/>
-              <w:jc w:val="center"/>
-              <w:rPr>
-                <w:b/>
-                <w:sz w:val="26"/>
-                <w:szCs w:val="26"/>
-                <w:lang w:val="es-ES"/>
-              </w:rPr>
-            </w:pPr>
-          </w:p>
-          <w:p>
-            <w:pPr>
-              <w:spacing w:before="0" w:after="0"/>
-              <w:jc w:val="center"/>
-              <w:rPr>
-                <w:b/>
-                <w:sz w:val="26"/>
-                <w:szCs w:val="26"/>
-                <w:lang w:val="es-ES"/>
-              </w:rPr>
-            </w:pPr>
-          </w:p>
-          <w:p>
-            <w:pPr>
-              <w:spacing w:before="0" w:after="0"/>
-              <w:jc w:val="center"/>
-              <w:rPr>
-                <w:b/>
-                <w:sz w:val="26"/>
-                <w:szCs w:val="26"/>
-                <w:lang w:val="es-ES"/>
-              </w:rPr>
-            </w:pPr>
-          </w:p>
-          <w:p>
-            <w:pPr>
-              <w:spacing w:before="0" w:after="0"/>
-              <w:jc w:val="center"/>
-              <w:rPr>
-                <w:b/>
-                <w:sz w:val="26"/>
-                <w:szCs w:val="26"/>
-                <w:lang w:val="es-ES"/>
-              </w:rPr>
-            </w:pPr>
-          </w:p>
-          <w:p>
-            <w:pPr>
-              <w:spacing w:before="0" w:after="0"/>
-              <w:jc w:val="center"/>
-              <w:rPr>
-                <w:b/>
-                <w:sz w:val="26"/>
-                <w:szCs w:val="26"/>
-                <w:lang w:val="es-ES"/>
-              </w:rPr>
-            </w:pPr>
-          </w:p>
-          <w:p>
-            <w:pPr>
-              <w:spacing w:before="0" w:after="0"/>
-              <w:jc w:val="center"/>
-              <w:rPr>
-                <w:b/>
-                <w:sz w:val="26"/>
-                <w:szCs w:val="26"/>
-                <w:lang w:val="es-ES"/>
-              </w:rPr>
-            </w:pPr>
-          </w:p>
-          <w:p>
-            <w:pPr>
-              <w:spacing w:before="0" w:after="0"/>
-              <w:jc w:val="center"/>
-              <w:rPr>
-                <w:b/>
-                <w:sz w:val="26"/>
-                <w:szCs w:val="26"/>
-                <w:lang w:val="es-ES"/>
-              </w:rPr>
-            </w:pPr>
-          </w:p>
-          <w:p>
-            <w:pPr>
-              <w:spacing w:before="0" w:after="0"/>
-              <w:jc w:val="center"/>
-              <w:rPr>
-                <w:b/>
-                <w:sz w:val="26"/>
-                <w:szCs w:val="26"/>
-                <w:lang w:val="es-ES"/>
-              </w:rPr>
-            </w:pPr>
-          </w:p>
-          <w:p>
-            <w:pPr>
-              <w:spacing w:before="0" w:after="0"/>
-              <w:jc w:val="center"/>
-              <w:rPr>
-                <w:b/>
-                <w:sz w:val="26"/>
-                <w:szCs w:val="26"/>
-                <w:lang w:val="es-ES"/>
-              </w:rPr>
-            </w:pPr>
-          </w:p>
-          <w:p>
-            <w:pPr>
-              <w:spacing w:before="0" w:after="0"/>
-              <w:jc w:val="center"/>
-              <w:rPr>
-                <w:b/>
-                <w:sz w:val="26"/>
-                <w:szCs w:val="26"/>
-                <w:lang w:val="es-ES"/>
-              </w:rPr>
-            </w:pPr>
-          </w:p>
-          <w:p>
-            <w:pPr>
-              <w:spacing w:before="0" w:after="0"/>
-              <w:jc w:val="center"/>
-              <w:rPr>
-                <w:b/>
-                <w:sz w:val="26"/>
-                <w:szCs w:val="26"/>
-                <w:lang w:val="es-ES"/>
-              </w:rPr>
-            </w:pPr>
-          </w:p>
-          <w:p>
-            <w:pPr>
-              <w:spacing w:before="0" w:after="0"/>
-              <w:jc w:val="center"/>
-              <w:rPr>
-                <w:b/>
-                <w:sz w:val="26"/>
-                <w:szCs w:val="26"/>
-                <w:lang w:val="es-ES"/>
-              </w:rPr>
-            </w:pPr>
-          </w:p>
-          <w:p>
-            <w:pPr>
-              <w:spacing w:before="0" w:after="0"/>
-              <w:jc w:val="center"/>
-              <w:rPr>
-                <w:b/>
-                <w:sz w:val="26"/>
-                <w:szCs w:val="26"/>
-                <w:lang w:val="es-ES"/>
-              </w:rPr>
-            </w:pPr>
-          </w:p>
-          <w:p>
-            <w:pPr>
-              <w:spacing w:before="0" w:after="0"/>
-              <w:jc w:val="center"/>
-              <w:rPr>
-                <w:b/>
-                <w:sz w:val="26"/>
-                <w:szCs w:val="26"/>
-                <w:lang w:val="es-ES"/>
-              </w:rPr>
-            </w:pPr>
-          </w:p>
-          <w:p>
-            <w:pPr>
-              <w:spacing w:before="0" w:after="0"/>
-              <w:jc w:val="center"/>
-              <w:rPr>
-                <w:b/>
-                <w:sz w:val="26"/>
-                <w:szCs w:val="26"/>
-                <w:lang w:val="es-ES"/>
-              </w:rPr>
-            </w:pPr>
-          </w:p>
-          <w:p>
-            <w:pPr>
-              <w:spacing w:before="0" w:after="0"/>
-              <w:jc w:val="center"/>
-              <w:rPr>
-                <w:b/>
-                <w:sz w:val="26"/>
-                <w:szCs w:val="26"/>
-                <w:lang w:val="es-ES"/>
-              </w:rPr>
-            </w:pPr>
-          </w:p>
-          <w:p>
-            <w:pPr>
-              <w:spacing w:before="0" w:after="0"/>
-              <w:jc w:val="center"/>
-              <w:rPr>
-                <w:b/>
-                <w:sz w:val="26"/>
-                <w:szCs w:val="26"/>
-                <w:lang w:val="es-ES"/>
-              </w:rPr>
-            </w:pPr>
-          </w:p>
-          <w:p>
-            <w:pPr>
-              <w:spacing w:before="0" w:after="0"/>
-              <w:jc w:val="center"/>
-              <w:rPr>
-                <w:b/>
-                <w:sz w:val="26"/>
-                <w:szCs w:val="26"/>
-                <w:lang w:val="es-ES"/>
-              </w:rPr>
-            </w:pPr>
-          </w:p>
-          <w:p>
-            <w:pPr>
-              <w:spacing w:before="0" w:after="0"/>
-              <w:jc w:val="center"/>
-              <w:rPr>
-                <w:b/>
-                <w:sz w:val="26"/>
-                <w:szCs w:val="26"/>
-                <w:lang w:val="es-ES"/>
-              </w:rPr>
-            </w:pPr>
-          </w:p>
-          <w:p>
-            <w:pPr>
-              <w:spacing w:before="0" w:after="0"/>
-              <w:jc w:val="center"/>
-              <w:rPr>
-                <w:b/>
-                <w:sz w:val="26"/>
-                <w:szCs w:val="26"/>
-                <w:lang w:val="es-ES"/>
-              </w:rPr>
-            </w:pPr>
-          </w:p>
-          <w:p>
-            <w:pPr>
-              <w:spacing w:before="0" w:after="0"/>
-              <w:jc w:val="center"/>
-              <w:rPr>
-                <w:b/>
-                <w:sz w:val="26"/>
-                <w:szCs w:val="26"/>
-                <w:lang w:val="es-ES"/>
-              </w:rPr>
-            </w:pPr>
           </w:p>
           <w:p>
             <w:pPr>
@@ -3288,7 +3003,27 @@
                 <w:szCs w:val="28"/>
                 <w:lang w:val="es-ES"/>
               </w:rPr>
-              <w:t>resentó los estados contables del 2T22 el viernes pasado. Los resultados fueron mixtos. Las ventas (USD 165M) cayeron un 19% en el periodo de un año. Sin embargo, el EBIT (USD 104M) creció un 152% respecto al 2T21. Además, el margen EBIT pasó del 20% en el 2T21 al 63% en el último trimestre. Además, las ganancias netas pasaron de USD -77M en el 2T21 a los USD 19M de hoy.</w:t>
+              <w:t xml:space="preserve">resentó los estados contables del 2T22 el viernes pasado. Los resultados fueron mixtos. Las ventas (USD 165M) cayeron un 19% en el periodo de un año. Sin embargo, el EBIT (USD 104M) creció un 152% respecto al 2T21. Además, el margen EBIT pasó del 20% en el 2T21 al 63% en el último trimestre. </w:t>
+            </w:r>
+            <w:r>
+              <w:rPr>
+                <w:bCs/>
+                <w:sz w:val="28"/>
+                <w:szCs w:val="28"/>
+                <w:lang w:val="es-ES"/>
+              </w:rPr>
+              <w:t>Asimismo</w:t>
+            </w:r>
+            <w:bookmarkStart w:id="0" w:name="_GoBack"/>
+            <w:bookmarkEnd w:id="0"/>
+            <w:r>
+              <w:rPr>
+                <w:bCs/>
+                <w:sz w:val="28"/>
+                <w:szCs w:val="28"/>
+                <w:lang w:val="es-ES"/>
+              </w:rPr>
+              <w:t>, las ganancias netas pasaron de USD -77M en el 2T21 a los USD 19M de hoy.</w:t>
             </w:r>
           </w:p>
           <w:p>
@@ -3750,6 +3485,55 @@
                 <w:lang w:val="es-ES"/>
               </w:rPr>
             </w:pPr>
+            <w:r>
+              <w:rPr>
+                <w:bCs/>
+                <w:sz w:val="28"/>
+                <w:szCs w:val="28"/>
+                <w:lang w:val="es-ES"/>
+              </w:rPr>
+              <w:t xml:space="preserve">En el 2T22, LOMA exhibió una buena performance relativa al 2T21. Las ventas (USD 204M) medidas en dólares crecieron un 39% </w:t>
+            </w:r>
+            <w:proofErr w:type="spellStart"/>
+            <w:r>
+              <w:rPr>
+                <w:bCs/>
+                <w:sz w:val="28"/>
+                <w:szCs w:val="28"/>
+                <w:lang w:val="es-ES"/>
+              </w:rPr>
+              <w:t>YoY</w:t>
+            </w:r>
+            <w:proofErr w:type="spellEnd"/>
+            <w:r>
+              <w:rPr>
+                <w:bCs/>
+                <w:sz w:val="28"/>
+                <w:szCs w:val="28"/>
+                <w:lang w:val="es-ES"/>
+              </w:rPr>
+              <w:t xml:space="preserve">, explicado en gran </w:t>
+            </w:r>
+            <w:proofErr w:type="gramStart"/>
+            <w:r>
+              <w:rPr>
+                <w:bCs/>
+                <w:sz w:val="28"/>
+                <w:szCs w:val="28"/>
+                <w:lang w:val="es-ES"/>
+              </w:rPr>
+              <w:t>parte  por</w:t>
+            </w:r>
+            <w:proofErr w:type="gramEnd"/>
+            <w:r>
+              <w:rPr>
+                <w:bCs/>
+                <w:sz w:val="28"/>
+                <w:szCs w:val="28"/>
+                <w:lang w:val="es-ES"/>
+              </w:rPr>
+              <w:t xml:space="preserve"> mayores ventas de cemento además de hormigón y agregados.</w:t>
+            </w:r>
           </w:p>
           <w:p>
             <w:pPr>
@@ -3761,6 +3545,25 @@
                 <w:lang w:val="es-ES"/>
               </w:rPr>
             </w:pPr>
+            <w:r>
+              <w:rPr>
+                <w:bCs/>
+                <w:sz w:val="28"/>
+                <w:szCs w:val="28"/>
+                <w:lang w:val="es-ES"/>
+              </w:rPr>
+              <w:t xml:space="preserve">El EBITDA ajustado (USD 63M) creció 31,7% respecto al 2T21. A pesar de ello, el gran incremento en las ventas justifica la reducción en el margen desde el 32,4% hasta el 30,8% del último trimestre. La ganancia </w:t>
+            </w:r>
+            <w:r>
+              <w:rPr>
+                <w:bCs/>
+                <w:sz w:val="28"/>
+                <w:szCs w:val="28"/>
+                <w:lang w:val="es-ES"/>
+              </w:rPr>
+              <w:lastRenderedPageBreak/>
+              <w:t>neta (USD 55M) también creció en términos interanuales, un 12,3%.</w:t>
+            </w:r>
           </w:p>
           <w:p>
             <w:pPr>
@@ -3769,6 +3572,124 @@
                 <w:bCs/>
                 <w:sz w:val="28"/>
                 <w:szCs w:val="28"/>
+                <w:lang w:val="es-ES"/>
+              </w:rPr>
+            </w:pPr>
+            <w:r>
+              <w:rPr>
+                <w:bCs/>
+                <w:sz w:val="28"/>
+                <w:szCs w:val="28"/>
+                <w:lang w:val="es-ES"/>
+              </w:rPr>
+              <w:t>La reducción en la deuda neta fue sumamente significativa. La misma pasó de USD 43M en el segundo trimestre del año pasado a ser de USD 2M este año. De esta manera, la deuda neta representa 0,01</w:t>
+            </w:r>
+            <w:r>
+              <w:rPr>
+                <w:bCs/>
+                <w:sz w:val="28"/>
+                <w:szCs w:val="28"/>
+                <w:lang w:val="es-ES"/>
+              </w:rPr>
+              <w:t>x</w:t>
+            </w:r>
+            <w:r>
+              <w:rPr>
+                <w:bCs/>
+                <w:sz w:val="28"/>
+                <w:szCs w:val="28"/>
+                <w:lang w:val="es-ES"/>
+              </w:rPr>
+              <w:t xml:space="preserve"> </w:t>
+            </w:r>
+            <w:proofErr w:type="spellStart"/>
+            <w:r>
+              <w:rPr>
+                <w:bCs/>
+                <w:sz w:val="28"/>
+                <w:szCs w:val="28"/>
+                <w:lang w:val="es-ES"/>
+              </w:rPr>
+              <w:t>veecs</w:t>
+            </w:r>
+            <w:proofErr w:type="spellEnd"/>
+            <w:r>
+              <w:rPr>
+                <w:bCs/>
+                <w:sz w:val="28"/>
+                <w:szCs w:val="28"/>
+                <w:lang w:val="es-ES"/>
+              </w:rPr>
+              <w:t xml:space="preserve"> el EBITDA</w:t>
+            </w:r>
+            <w:r>
+              <w:rPr>
+                <w:bCs/>
+                <w:sz w:val="28"/>
+                <w:szCs w:val="28"/>
+                <w:lang w:val="es-ES"/>
+              </w:rPr>
+              <w:t xml:space="preserve"> (LTM) cuando en el 2T21 era de 0,12x. La deuda neta no explica más que el 0,15% del </w:t>
+            </w:r>
+            <w:proofErr w:type="spellStart"/>
+            <w:r>
+              <w:rPr>
+                <w:bCs/>
+                <w:sz w:val="28"/>
+                <w:szCs w:val="28"/>
+                <w:lang w:val="es-ES"/>
+              </w:rPr>
+              <w:t>enterprise</w:t>
+            </w:r>
+            <w:proofErr w:type="spellEnd"/>
+            <w:r>
+              <w:rPr>
+                <w:bCs/>
+                <w:sz w:val="28"/>
+                <w:szCs w:val="28"/>
+                <w:lang w:val="es-ES"/>
+              </w:rPr>
+              <w:t xml:space="preserve"> </w:t>
+            </w:r>
+            <w:proofErr w:type="spellStart"/>
+            <w:r>
+              <w:rPr>
+                <w:bCs/>
+                <w:sz w:val="28"/>
+                <w:szCs w:val="28"/>
+                <w:lang w:val="es-ES"/>
+              </w:rPr>
+              <w:t>value</w:t>
+            </w:r>
+            <w:proofErr w:type="spellEnd"/>
+            <w:r>
+              <w:rPr>
+                <w:bCs/>
+                <w:sz w:val="28"/>
+                <w:szCs w:val="28"/>
+                <w:lang w:val="es-ES"/>
+              </w:rPr>
+              <w:t>.</w:t>
+            </w:r>
+          </w:p>
+          <w:p>
+            <w:pPr>
+              <w:spacing w:before="240" w:after="240"/>
+              <w:rPr>
+                <w:bCs/>
+                <w:sz w:val="28"/>
+                <w:szCs w:val="28"/>
+                <w:lang w:val="es-ES"/>
+              </w:rPr>
+            </w:pPr>
+          </w:p>
+          <w:p>
+            <w:pPr>
+              <w:spacing w:before="240" w:after="240"/>
+              <w:rPr>
+                <w:bCs/>
+                <w:sz w:val="28"/>
+                <w:szCs w:val="28"/>
                 <w:u w:val="single"/>
                 <w:lang w:val="es-ES"/>
               </w:rPr>
@@ -3794,6 +3715,62 @@
                 <w:lang w:val="es-ES"/>
               </w:rPr>
             </w:pPr>
+            <w:r>
+              <w:rPr>
+                <w:bCs/>
+                <w:sz w:val="28"/>
+                <w:szCs w:val="28"/>
+                <w:lang w:val="es-ES"/>
+              </w:rPr>
+              <w:t xml:space="preserve">PAMP presentó balances del 2T22 el día de ayer. Los resultados </w:t>
+            </w:r>
+            <w:r>
+              <w:rPr>
+                <w:bCs/>
+                <w:sz w:val="28"/>
+                <w:szCs w:val="28"/>
+                <w:lang w:val="es-ES"/>
+              </w:rPr>
+              <w:t>no fueron buenos</w:t>
+            </w:r>
+            <w:r>
+              <w:rPr>
+                <w:bCs/>
+                <w:sz w:val="28"/>
+                <w:szCs w:val="28"/>
+                <w:lang w:val="es-ES"/>
+              </w:rPr>
+              <w:t>. Las ventas (USD 462M) crecieron tanto trimestral como interanualmente (12% y 34% respectivamente).</w:t>
+            </w:r>
+            <w:r>
+              <w:rPr>
+                <w:bCs/>
+                <w:sz w:val="28"/>
+                <w:szCs w:val="28"/>
+                <w:lang w:val="es-ES"/>
+              </w:rPr>
+              <w:t xml:space="preserve"> El incremento </w:t>
+            </w:r>
+            <w:proofErr w:type="spellStart"/>
+            <w:r>
+              <w:rPr>
+                <w:bCs/>
+                <w:sz w:val="28"/>
+                <w:szCs w:val="28"/>
+                <w:lang w:val="es-ES"/>
+              </w:rPr>
+              <w:t>YoY</w:t>
+            </w:r>
+            <w:proofErr w:type="spellEnd"/>
+            <w:r>
+              <w:rPr>
+                <w:bCs/>
+                <w:sz w:val="28"/>
+                <w:szCs w:val="28"/>
+                <w:lang w:val="es-ES"/>
+              </w:rPr>
+              <w:t xml:space="preserve"> en los ingresos se produjo por un aumento en las ventas de petróleo y gas de 54% y por un 60% en los petroquímicos. No obstante, la generación eléctrica se redujo en un 1%. </w:t>
+            </w:r>
           </w:p>
           <w:p>
             <w:pPr>
@@ -3805,8 +3782,64 @@
                 <w:lang w:val="es-ES"/>
               </w:rPr>
             </w:pPr>
-            <w:bookmarkStart w:id="0" w:name="_GoBack"/>
-            <w:bookmarkEnd w:id="0"/>
+            <w:r>
+              <w:rPr>
+                <w:bCs/>
+                <w:sz w:val="28"/>
+                <w:szCs w:val="28"/>
+                <w:lang w:val="es-ES"/>
+              </w:rPr>
+              <w:t>El dato positivo en los ingresos se reflejó en un incremento trimestral del 2% en las ganancias antes de impuestos e intereses, pero el número fue rojo en el caso interanual (</w:t>
+            </w:r>
+            <w:r>
+              <w:rPr>
+                <w:bCs/>
+                <w:sz w:val="28"/>
+                <w:szCs w:val="28"/>
+                <w:lang w:val="es-ES"/>
+              </w:rPr>
+              <w:t xml:space="preserve">-12%). Peor es el dato </w:t>
+            </w:r>
+            <w:proofErr w:type="spellStart"/>
+            <w:r>
+              <w:rPr>
+                <w:bCs/>
+                <w:sz w:val="28"/>
+                <w:szCs w:val="28"/>
+                <w:lang w:val="es-ES"/>
+              </w:rPr>
+              <w:t>QoQ</w:t>
+            </w:r>
+            <w:proofErr w:type="spellEnd"/>
+            <w:r>
+              <w:rPr>
+                <w:bCs/>
+                <w:sz w:val="28"/>
+                <w:szCs w:val="28"/>
+                <w:lang w:val="es-ES"/>
+              </w:rPr>
+              <w:t xml:space="preserve"> en las ganancias netas, que cayeron un 33%, aunque la caída interanual del 6% fue menor. El margen EBIT de 29% se redujo desde el 32% del 1T22 y desde el 45% del 2T21. El EBITDA ajustado cerró en un -5% </w:t>
+            </w:r>
+            <w:proofErr w:type="spellStart"/>
+            <w:r>
+              <w:rPr>
+                <w:bCs/>
+                <w:sz w:val="28"/>
+                <w:szCs w:val="28"/>
+                <w:lang w:val="es-ES"/>
+              </w:rPr>
+              <w:t>YoY</w:t>
+            </w:r>
+            <w:proofErr w:type="spellEnd"/>
+            <w:r>
+              <w:rPr>
+                <w:bCs/>
+                <w:sz w:val="28"/>
+                <w:szCs w:val="28"/>
+                <w:lang w:val="es-ES"/>
+              </w:rPr>
+              <w:t>, impulsado por el -18% en el segmento de generación eléctrica que no fue compensado por los incrementos del 39% en petróleo y gas y del 19% en petroquímicos.</w:t>
+            </w:r>
           </w:p>
           <w:p>
             <w:pPr>
@@ -3815,6 +3848,78 @@
                 <w:bCs/>
                 <w:sz w:val="28"/>
                 <w:szCs w:val="28"/>
+                <w:lang w:val="es-ES"/>
+              </w:rPr>
+            </w:pPr>
+            <w:r>
+              <w:rPr>
+                <w:bCs/>
+                <w:sz w:val="28"/>
+                <w:szCs w:val="28"/>
+                <w:lang w:val="es-ES"/>
+              </w:rPr>
+              <w:lastRenderedPageBreak/>
+              <w:t xml:space="preserve">La deuda neta cerró en USD 902M. Este monto representa 1,3 veces el EBITDA y explica el 40% del </w:t>
+            </w:r>
+            <w:proofErr w:type="spellStart"/>
+            <w:r>
+              <w:rPr>
+                <w:bCs/>
+                <w:sz w:val="28"/>
+                <w:szCs w:val="28"/>
+                <w:lang w:val="es-ES"/>
+              </w:rPr>
+              <w:t>enterprise</w:t>
+            </w:r>
+            <w:proofErr w:type="spellEnd"/>
+            <w:r>
+              <w:rPr>
+                <w:bCs/>
+                <w:sz w:val="28"/>
+                <w:szCs w:val="28"/>
+                <w:lang w:val="es-ES"/>
+              </w:rPr>
+              <w:t xml:space="preserve"> </w:t>
+            </w:r>
+            <w:proofErr w:type="spellStart"/>
+            <w:r>
+              <w:rPr>
+                <w:bCs/>
+                <w:sz w:val="28"/>
+                <w:szCs w:val="28"/>
+                <w:lang w:val="es-ES"/>
+              </w:rPr>
+              <w:t>value</w:t>
+            </w:r>
+            <w:proofErr w:type="spellEnd"/>
+            <w:r>
+              <w:rPr>
+                <w:bCs/>
+                <w:sz w:val="28"/>
+                <w:szCs w:val="28"/>
+                <w:lang w:val="es-ES"/>
+              </w:rPr>
+              <w:t xml:space="preserve"> (USD 2,2MM).</w:t>
+            </w:r>
+          </w:p>
+          <w:p>
+            <w:pPr>
+              <w:spacing w:before="240" w:after="240"/>
+              <w:rPr>
+                <w:bCs/>
+                <w:sz w:val="28"/>
+                <w:szCs w:val="28"/>
+                <w:lang w:val="es-ES"/>
+              </w:rPr>
+            </w:pPr>
+          </w:p>
+          <w:p>
+            <w:pPr>
+              <w:spacing w:before="240" w:after="240"/>
+              <w:rPr>
+                <w:bCs/>
+                <w:sz w:val="28"/>
+                <w:szCs w:val="28"/>
                 <w:u w:val="single"/>
                 <w:lang w:val="es-ES"/>
               </w:rPr>
@@ -3827,7 +3932,6 @@
                 <w:u w:val="single"/>
                 <w:lang w:val="es-ES"/>
               </w:rPr>
-              <w:lastRenderedPageBreak/>
               <w:t>Transportadora gas del Sur</w:t>
             </w:r>
           </w:p>
@@ -3841,6 +3945,182 @@
                 <w:lang w:val="es-ES"/>
               </w:rPr>
             </w:pPr>
+            <w:r>
+              <w:rPr>
+                <w:bCs/>
+                <w:sz w:val="28"/>
+                <w:szCs w:val="28"/>
+                <w:lang w:val="es-ES"/>
+              </w:rPr>
+              <w:t xml:space="preserve">Los resultados del 2T22 fueron negativos para TGS. Las ventas (USD 231M) cayeron un 26% en términos interanuales. El segmento de producción </w:t>
+            </w:r>
+            <w:r>
+              <w:rPr>
+                <w:bCs/>
+                <w:sz w:val="28"/>
+                <w:szCs w:val="28"/>
+                <w:lang w:val="es-ES"/>
+              </w:rPr>
+              <w:t xml:space="preserve">y comercialización de líquidos </w:t>
+            </w:r>
+            <w:r>
+              <w:rPr>
+                <w:bCs/>
+                <w:sz w:val="28"/>
+                <w:szCs w:val="28"/>
+                <w:lang w:val="es-ES"/>
+              </w:rPr>
+              <w:t>fue el más perjudicado (-31%) seguido por el transporte de gas natural (-24%).</w:t>
+            </w:r>
+          </w:p>
+          <w:p>
+            <w:pPr>
+              <w:spacing w:before="240" w:after="240"/>
+              <w:rPr>
+                <w:bCs/>
+                <w:sz w:val="28"/>
+                <w:szCs w:val="28"/>
+                <w:lang w:val="es-ES"/>
+              </w:rPr>
+            </w:pPr>
+            <w:r>
+              <w:rPr>
+                <w:bCs/>
+                <w:sz w:val="28"/>
+                <w:szCs w:val="28"/>
+                <w:lang w:val="es-ES"/>
+              </w:rPr>
+              <w:t>El EBIT (USD 77M) se redujo un 29% respecto al 2T21. A pesar de la reducción en costos operativos, la caída de las ganancias antes de impuestos e intereses implicó una reducción del margen EBIT de 60bps desde un 35% hace un año hasta el actual 33%.</w:t>
+            </w:r>
+          </w:p>
+          <w:p>
+            <w:pPr>
+              <w:spacing w:before="240" w:after="240"/>
+              <w:rPr>
+                <w:bCs/>
+                <w:sz w:val="28"/>
+                <w:szCs w:val="28"/>
+                <w:lang w:val="es-ES"/>
+              </w:rPr>
+            </w:pPr>
+            <w:r>
+              <w:rPr>
+                <w:bCs/>
+                <w:sz w:val="28"/>
+                <w:szCs w:val="28"/>
+                <w:lang w:val="es-ES"/>
+              </w:rPr>
+              <w:t>Datos positivos vinieron por el lado del nivel de endeudamiento. Una reducción del 35% de la deuda bruta medida en dólares trajo aparejada junto a menores niveles de caja y equivalentes una baja en la deuda neta del 47%.</w:t>
+            </w:r>
+            <w:r>
+              <w:rPr>
+                <w:bCs/>
+                <w:sz w:val="28"/>
+                <w:szCs w:val="28"/>
+                <w:lang w:val="es-ES"/>
+              </w:rPr>
+              <w:t xml:space="preserve"> El stock de deuda neta se mantiene bajo, en torno al 4% del </w:t>
+            </w:r>
+            <w:proofErr w:type="spellStart"/>
+            <w:r>
+              <w:rPr>
+                <w:bCs/>
+                <w:sz w:val="28"/>
+                <w:szCs w:val="28"/>
+                <w:lang w:val="es-ES"/>
+              </w:rPr>
+              <w:t>enterprise</w:t>
+            </w:r>
+            <w:proofErr w:type="spellEnd"/>
+            <w:r>
+              <w:rPr>
+                <w:bCs/>
+                <w:sz w:val="28"/>
+                <w:szCs w:val="28"/>
+                <w:lang w:val="es-ES"/>
+              </w:rPr>
+              <w:t xml:space="preserve"> </w:t>
+            </w:r>
+            <w:proofErr w:type="spellStart"/>
+            <w:r>
+              <w:rPr>
+                <w:bCs/>
+                <w:sz w:val="28"/>
+                <w:szCs w:val="28"/>
+                <w:lang w:val="es-ES"/>
+              </w:rPr>
+              <w:t>value</w:t>
+            </w:r>
+            <w:proofErr w:type="spellEnd"/>
+            <w:r>
+              <w:rPr>
+                <w:bCs/>
+                <w:sz w:val="28"/>
+                <w:szCs w:val="28"/>
+                <w:lang w:val="es-ES"/>
+              </w:rPr>
+              <w:t>.</w:t>
+            </w:r>
+          </w:p>
+          <w:p>
+            <w:pPr>
+              <w:spacing w:before="240" w:after="240"/>
+              <w:rPr>
+                <w:bCs/>
+                <w:sz w:val="28"/>
+                <w:szCs w:val="28"/>
+                <w:lang w:val="es-ES"/>
+              </w:rPr>
+            </w:pPr>
+            <w:r>
+              <w:rPr>
+                <w:bCs/>
+                <w:sz w:val="28"/>
+                <w:szCs w:val="28"/>
+                <w:lang w:val="es-ES"/>
+              </w:rPr>
+              <w:t xml:space="preserve">A diferencia del 2T21, este trimestre la </w:t>
+            </w:r>
+            <w:proofErr w:type="spellStart"/>
+            <w:r>
+              <w:rPr>
+                <w:bCs/>
+                <w:sz w:val="28"/>
+                <w:szCs w:val="28"/>
+                <w:lang w:val="es-ES"/>
+              </w:rPr>
+              <w:t>compagía</w:t>
+            </w:r>
+            <w:proofErr w:type="spellEnd"/>
+            <w:r>
+              <w:rPr>
+                <w:bCs/>
+                <w:sz w:val="28"/>
+                <w:szCs w:val="28"/>
+                <w:lang w:val="es-ES"/>
+              </w:rPr>
+              <w:t xml:space="preserve"> generó un flujo de caja libre negativo (USD -47,9) derivado de un flujo de caja operativo también negativo (USD -21,7), a pesar del menor gasto en </w:t>
+            </w:r>
+            <w:proofErr w:type="spellStart"/>
+            <w:r>
+              <w:rPr>
+                <w:bCs/>
+                <w:sz w:val="28"/>
+                <w:szCs w:val="28"/>
+                <w:lang w:val="es-ES"/>
+              </w:rPr>
+              <w:t>CapEx</w:t>
+            </w:r>
+            <w:proofErr w:type="spellEnd"/>
+            <w:r>
+              <w:rPr>
+                <w:bCs/>
+                <w:sz w:val="28"/>
+                <w:szCs w:val="28"/>
+                <w:lang w:val="es-ES"/>
+              </w:rPr>
+              <w:t xml:space="preserve"> medido en dólares.</w:t>
+            </w:r>
           </w:p>
           <w:p>
             <w:pPr>
@@ -6367,6 +6647,7 @@
         <w:jc w:val="left"/>
       </w:pPr>
       <w:r>
+        <w:lastRenderedPageBreak/>
         <w:br w:type="page"/>
       </w:r>
     </w:p>
@@ -6553,7 +6834,7 @@
                           </pic:cNvPicPr>
                         </pic:nvPicPr>
                         <pic:blipFill>
-                          <a:blip r:embed="rId25" cstate="print"/>
+                          <a:blip r:embed="rId19" cstate="print"/>
                           <a:srcRect/>
                           <a:stretch>
                             <a:fillRect/>
@@ -7186,7 +7467,7 @@
       </w:pPr>
     </w:p>
     <w:sectPr>
-      <w:headerReference w:type="default" r:id="rId26"/>
+      <w:headerReference w:type="default" r:id="rId20"/>
       <w:pgSz w:w="12240" w:h="15840" w:code="1"/>
       <w:pgMar w:top="1559" w:right="1134" w:bottom="1134" w:left="1418" w:header="624" w:footer="522" w:gutter="0"/>
       <w:cols w:space="709"/>
@@ -7352,7 +7633,7 @@
               <w:noProof/>
               <w:color w:val="1F497D"/>
             </w:rPr>
-            <w:t>11 de agosto de 2022</w:t>
+            <w:t>12 de agosto de 2022</w:t>
           </w:r>
           <w:r>
             <w:rPr>
@@ -7588,7 +7869,7 @@
               <w:noProof/>
               <w:color w:val="1F497D"/>
             </w:rPr>
-            <w:t>11 de agosto de 2022</w:t>
+            <w:t>12 de agosto de 2022</w:t>
           </w:r>
           <w:r>
             <w:rPr>
@@ -7652,7 +7933,7 @@
               <w:noProof/>
               <w:color w:val="1F497D"/>
             </w:rPr>
-            <w:t>4</w:t>
+            <w:t>8</w:t>
           </w:r>
           <w:r>
             <w:rPr>
@@ -7719,7 +8000,7 @@
         <v:path o:extrusionok="f" gradientshapeok="t" o:connecttype="rect"/>
         <o:lock v:ext="edit" aspectratio="t"/>
       </v:shapetype>
-      <v:shape id="_x0000_i1066" type="#_x0000_t75" style="width:46.75pt;height:34.4pt" o:bullet="t">
+      <v:shape id="_x0000_i1027" type="#_x0000_t75" style="width:46.9pt;height:34.35pt" o:bullet="t">
         <v:imagedata r:id="rId1" o:title=""/>
       </v:shape>
     </w:pict>
@@ -9235,6 +9516,118 @@
     </w:lvl>
   </w:abstractNum>
   <w:abstractNum w:abstractNumId="16" w15:restartNumberingAfterBreak="0">
+    <w:nsid w:val="45F62FA0"/>
+    <w:multiLevelType w:val="hybridMultilevel"/>
+    <w:tmpl w:val="E4F2A50C"/>
+    <w:lvl w:ilvl="0" w:tplc="0F62611C">
+      <w:numFmt w:val="bullet"/>
+      <w:lvlText w:val="-"/>
+      <w:lvlJc w:val="left"/>
+      <w:pPr>
+        <w:ind w:left="720" w:hanging="360"/>
+      </w:pPr>
+      <w:rPr>
+        <w:rFonts w:ascii="Times New Roman" w:eastAsia="Times New Roman" w:hAnsi="Times New Roman" w:cs="Times New Roman" w:hint="default"/>
+      </w:rPr>
+    </w:lvl>
+    <w:lvl w:ilvl="1" w:tplc="2C0A0003" w:tentative="1">
+      <w:start w:val="1"/>
+      <w:numFmt w:val="bullet"/>
+      <w:lvlText w:val="o"/>
+      <w:lvlJc w:val="left"/>
+      <w:pPr>
+        <w:ind w:left="1440" w:hanging="360"/>
+      </w:pPr>
+      <w:rPr>
+        <w:rFonts w:ascii="Courier New" w:hAnsi="Courier New" w:cs="Courier New" w:hint="default"/>
+      </w:rPr>
+    </w:lvl>
+    <w:lvl w:ilvl="2" w:tplc="2C0A0005" w:tentative="1">
+      <w:start w:val="1"/>
+      <w:numFmt w:val="bullet"/>
+      <w:lvlText w:val=""/>
+      <w:lvlJc w:val="left"/>
+      <w:pPr>
+        <w:ind w:left="2160" w:hanging="360"/>
+      </w:pPr>
+      <w:rPr>
+        <w:rFonts w:ascii="Wingdings" w:hAnsi="Wingdings" w:hint="default"/>
+      </w:rPr>
+    </w:lvl>
+    <w:lvl w:ilvl="3" w:tplc="2C0A0001" w:tentative="1">
+      <w:start w:val="1"/>
+      <w:numFmt w:val="bullet"/>
+      <w:lvlText w:val=""/>
+      <w:lvlJc w:val="left"/>
+      <w:pPr>
+        <w:ind w:left="2880" w:hanging="360"/>
+      </w:pPr>
+      <w:rPr>
+        <w:rFonts w:ascii="Symbol" w:hAnsi="Symbol" w:hint="default"/>
+      </w:rPr>
+    </w:lvl>
+    <w:lvl w:ilvl="4" w:tplc="2C0A0003" w:tentative="1">
+      <w:start w:val="1"/>
+      <w:numFmt w:val="bullet"/>
+      <w:lvlText w:val="o"/>
+      <w:lvlJc w:val="left"/>
+      <w:pPr>
+        <w:ind w:left="3600" w:hanging="360"/>
+      </w:pPr>
+      <w:rPr>
+        <w:rFonts w:ascii="Courier New" w:hAnsi="Courier New" w:cs="Courier New" w:hint="default"/>
+      </w:rPr>
+    </w:lvl>
+    <w:lvl w:ilvl="5" w:tplc="2C0A0005" w:tentative="1">
+      <w:start w:val="1"/>
+      <w:numFmt w:val="bullet"/>
+      <w:lvlText w:val=""/>
+      <w:lvlJc w:val="left"/>
+      <w:pPr>
+        <w:ind w:left="4320" w:hanging="360"/>
+      </w:pPr>
+      <w:rPr>
+        <w:rFonts w:ascii="Wingdings" w:hAnsi="Wingdings" w:hint="default"/>
+      </w:rPr>
+    </w:lvl>
+    <w:lvl w:ilvl="6" w:tplc="2C0A0001" w:tentative="1">
+      <w:start w:val="1"/>
+      <w:numFmt w:val="bullet"/>
+      <w:lvlText w:val=""/>
+      <w:lvlJc w:val="left"/>
+      <w:pPr>
+        <w:ind w:left="5040" w:hanging="360"/>
+      </w:pPr>
+      <w:rPr>
+        <w:rFonts w:ascii="Symbol" w:hAnsi="Symbol" w:hint="default"/>
+      </w:rPr>
+    </w:lvl>
+    <w:lvl w:ilvl="7" w:tplc="2C0A0003" w:tentative="1">
+      <w:start w:val="1"/>
+      <w:numFmt w:val="bullet"/>
+      <w:lvlText w:val="o"/>
+      <w:lvlJc w:val="left"/>
+      <w:pPr>
+        <w:ind w:left="5760" w:hanging="360"/>
+      </w:pPr>
+      <w:rPr>
+        <w:rFonts w:ascii="Courier New" w:hAnsi="Courier New" w:cs="Courier New" w:hint="default"/>
+      </w:rPr>
+    </w:lvl>
+    <w:lvl w:ilvl="8" w:tplc="2C0A0005" w:tentative="1">
+      <w:start w:val="1"/>
+      <w:numFmt w:val="bullet"/>
+      <w:lvlText w:val=""/>
+      <w:lvlJc w:val="left"/>
+      <w:pPr>
+        <w:ind w:left="6480" w:hanging="360"/>
+      </w:pPr>
+      <w:rPr>
+        <w:rFonts w:ascii="Wingdings" w:hAnsi="Wingdings" w:hint="default"/>
+      </w:rPr>
+    </w:lvl>
+  </w:abstractNum>
+  <w:abstractNum w:abstractNumId="17" w15:restartNumberingAfterBreak="0">
     <w:nsid w:val="47751D67"/>
     <w:multiLevelType w:val="hybridMultilevel"/>
     <w:tmpl w:val="717CFA96"/>
@@ -9323,7 +9716,7 @@
       </w:pPr>
     </w:lvl>
   </w:abstractNum>
-  <w:abstractNum w:abstractNumId="17" w15:restartNumberingAfterBreak="0">
+  <w:abstractNum w:abstractNumId="18" w15:restartNumberingAfterBreak="0">
     <w:nsid w:val="4A4E451E"/>
     <w:multiLevelType w:val="hybridMultilevel"/>
     <w:tmpl w:val="F6BAE292"/>
@@ -9463,7 +9856,7 @@
       </w:rPr>
     </w:lvl>
   </w:abstractNum>
-  <w:abstractNum w:abstractNumId="18" w15:restartNumberingAfterBreak="0">
+  <w:abstractNum w:abstractNumId="19" w15:restartNumberingAfterBreak="0">
     <w:nsid w:val="50564245"/>
     <w:multiLevelType w:val="hybridMultilevel"/>
     <w:tmpl w:val="2FB0D35E"/>
@@ -9549,7 +9942,7 @@
       </w:pPr>
     </w:lvl>
   </w:abstractNum>
-  <w:abstractNum w:abstractNumId="19" w15:restartNumberingAfterBreak="0">
+  <w:abstractNum w:abstractNumId="20" w15:restartNumberingAfterBreak="0">
     <w:nsid w:val="58F16CE8"/>
     <w:multiLevelType w:val="hybridMultilevel"/>
     <w:tmpl w:val="A134CE92"/>
@@ -9635,7 +10028,7 @@
       </w:pPr>
     </w:lvl>
   </w:abstractNum>
-  <w:abstractNum w:abstractNumId="20" w15:restartNumberingAfterBreak="0">
+  <w:abstractNum w:abstractNumId="21" w15:restartNumberingAfterBreak="0">
     <w:nsid w:val="6C9A2543"/>
     <w:multiLevelType w:val="hybridMultilevel"/>
     <w:tmpl w:val="60448A94"/>
@@ -9724,7 +10117,7 @@
       </w:pPr>
     </w:lvl>
   </w:abstractNum>
-  <w:abstractNum w:abstractNumId="21" w15:restartNumberingAfterBreak="0">
+  <w:abstractNum w:abstractNumId="22" w15:restartNumberingAfterBreak="0">
     <w:nsid w:val="70F773F4"/>
     <w:multiLevelType w:val="hybridMultilevel"/>
     <w:tmpl w:val="6ABE776C"/>
@@ -9837,7 +10230,7 @@
       </w:rPr>
     </w:lvl>
   </w:abstractNum>
-  <w:abstractNum w:abstractNumId="22" w15:restartNumberingAfterBreak="0">
+  <w:abstractNum w:abstractNumId="23" w15:restartNumberingAfterBreak="0">
     <w:nsid w:val="717147E0"/>
     <w:multiLevelType w:val="hybridMultilevel"/>
     <w:tmpl w:val="58B8E84C"/>
@@ -9927,7 +10320,7 @@
     </w:lvl>
   </w:abstractNum>
   <w:num w:numId="1">
-    <w:abstractNumId w:val="17"/>
+    <w:abstractNumId w:val="18"/>
   </w:num>
   <w:num w:numId="2">
     <w:abstractNumId w:val="7"/>
@@ -9942,10 +10335,10 @@
     <w:abstractNumId w:val="9"/>
   </w:num>
   <w:num w:numId="6">
-    <w:abstractNumId w:val="18"/>
+    <w:abstractNumId w:val="19"/>
   </w:num>
   <w:num w:numId="7">
-    <w:abstractNumId w:val="22"/>
+    <w:abstractNumId w:val="23"/>
   </w:num>
   <w:num w:numId="8">
     <w:abstractNumId w:val="6"/>
@@ -9957,7 +10350,7 @@
     <w:abstractNumId w:val="2"/>
   </w:num>
   <w:num w:numId="11">
-    <w:abstractNumId w:val="21"/>
+    <w:abstractNumId w:val="22"/>
   </w:num>
   <w:num w:numId="12">
     <w:abstractNumId w:val="14"/>
@@ -9966,7 +10359,7 @@
     <w:abstractNumId w:val="11"/>
   </w:num>
   <w:num w:numId="14">
-    <w:abstractNumId w:val="20"/>
+    <w:abstractNumId w:val="21"/>
   </w:num>
   <w:num w:numId="15">
     <w:abstractNumId w:val="0"/>
@@ -9978,7 +10371,7 @@
     <w:abstractNumId w:val="3"/>
   </w:num>
   <w:num w:numId="18">
-    <w:abstractNumId w:val="16"/>
+    <w:abstractNumId w:val="17"/>
   </w:num>
   <w:num w:numId="19">
     <w:abstractNumId w:val="12"/>
@@ -9990,10 +10383,13 @@
     <w:abstractNumId w:val="1"/>
   </w:num>
   <w:num w:numId="22">
-    <w:abstractNumId w:val="19"/>
+    <w:abstractNumId w:val="20"/>
   </w:num>
   <w:num w:numId="23">
     <w:abstractNumId w:val="8"/>
+  </w:num>
+  <w:num w:numId="24">
+    <w:abstractNumId w:val="16"/>
   </w:num>
 </w:numbering>
 </file>
@@ -10988,7 +11384,7 @@
 </file>
 
 <file path=customXml/itemProps1.xml><?xml version="1.0" encoding="utf-8"?>
-<ds:datastoreItem xmlns:ds="http://schemas.openxmlformats.org/officeDocument/2006/customXml" ds:itemID="{0C622838-C7C9-4244-9930-DD720BE79A81}">
+<ds:datastoreItem xmlns:ds="http://schemas.openxmlformats.org/officeDocument/2006/customXml" ds:itemID="{7E5C9871-83A5-477E-A442-F8F5402E382D}">
   <ds:schemaRefs>
     <ds:schemaRef ds:uri="http://schemas.openxmlformats.org/officeDocument/2006/bibliography"/>
   </ds:schemaRefs>

</xml_diff>